<commit_message>
ca y est je sais push
</commit_message>
<xml_diff>
--- a/Projet - Contraintes.docx
+++ b/Projet - Contraintes.docx
@@ -181,7 +181,14 @@
           <w:tcPr>
             <w:tcW w:w="6940" w:type="dxa"/>
           </w:tcPr>
-          <w:p/>
+          <w:p>
+            <w:r>
+              <w:rPr>
+                <w:color w:val="FF0000"/>
+              </w:rPr>
+              <w:t>Avoir SSH installlé</w:t>
+            </w:r>
+          </w:p>
         </w:tc>
       </w:tr>
       <w:tr>
@@ -1096,10 +1103,7 @@
           </w:tcPr>
           <w:p>
             <w:r>
-              <w:t>Un Forfait doit avoir un</w:t>
-            </w:r>
-            <w:r>
-              <w:t>e date de début. Un forfait peut avoir une date de fin</w:t>
+              <w:t>Un Forfait doit avoir une date de début. Un forfait peut avoir une date de fin</w:t>
             </w:r>
           </w:p>
         </w:tc>

</xml_diff>

<commit_message>
Code du diagramme de classe + replissage du fichier contrainte
</commit_message>
<xml_diff>
--- a/Projet - Contraintes.docx
+++ b/Projet - Contraintes.docx
@@ -181,14 +181,7 @@
           <w:tcPr>
             <w:tcW w:w="6940" w:type="dxa"/>
           </w:tcPr>
-          <w:p>
-            <w:r>
-              <w:rPr>
-                <w:color w:val="FF0000"/>
-              </w:rPr>
-              <w:t>Avoir SSH installlé</w:t>
-            </w:r>
-          </w:p>
+          <w:p/>
         </w:tc>
       </w:tr>
       <w:tr>
@@ -352,35 +345,173 @@
           <w:tcPr>
             <w:tcW w:w="6940" w:type="dxa"/>
           </w:tcPr>
-          <w:p/>
-        </w:tc>
-      </w:tr>
-      <w:tr>
-        <w:tc>
-          <w:tcPr>
-            <w:tcW w:w="2122" w:type="dxa"/>
-          </w:tcPr>
-          <w:p/>
-        </w:tc>
-        <w:tc>
-          <w:tcPr>
-            <w:tcW w:w="6940" w:type="dxa"/>
-          </w:tcPr>
-          <w:p/>
-        </w:tc>
-      </w:tr>
-      <w:tr>
-        <w:tc>
-          <w:tcPr>
-            <w:tcW w:w="2122" w:type="dxa"/>
-          </w:tcPr>
-          <w:p/>
-        </w:tc>
-        <w:tc>
-          <w:tcPr>
-            <w:tcW w:w="6940" w:type="dxa"/>
-          </w:tcPr>
-          <w:p/>
+          <w:p>
+            <w:pPr>
+              <w:rPr>
+                <w:color w:val="0070C0"/>
+              </w:rPr>
+            </w:pPr>
+            <w:r>
+              <w:rPr>
+                <w:color w:val="0070C0"/>
+              </w:rPr>
+              <w:t>Une noto</w:t>
+            </w:r>
+            <w:r>
+              <w:rPr>
+                <w:color w:val="0070C0"/>
+              </w:rPr>
+              <w:t>riété a un libelle</w:t>
+            </w:r>
+          </w:p>
+        </w:tc>
+      </w:tr>
+      <w:tr>
+        <w:tc>
+          <w:tcPr>
+            <w:tcW w:w="2122" w:type="dxa"/>
+          </w:tcPr>
+          <w:p/>
+        </w:tc>
+        <w:tc>
+          <w:tcPr>
+            <w:tcW w:w="6940" w:type="dxa"/>
+          </w:tcPr>
+          <w:p/>
+        </w:tc>
+      </w:tr>
+      <w:tr>
+        <w:tc>
+          <w:tcPr>
+            <w:tcW w:w="2122" w:type="dxa"/>
+          </w:tcPr>
+          <w:p/>
+        </w:tc>
+        <w:tc>
+          <w:tcPr>
+            <w:tcW w:w="6940" w:type="dxa"/>
+          </w:tcPr>
+          <w:p>
+            <w:r>
+              <w:rPr>
+                <w:color w:val="0070C0"/>
+              </w:rPr>
+              <w:t>Une n</w:t>
+            </w:r>
+            <w:r>
+              <w:rPr>
+                <w:color w:val="0070C0"/>
+              </w:rPr>
+              <w:t>otoriété a un co</w:t>
+            </w:r>
+            <w:r>
+              <w:rPr>
+                <w:color w:val="0070C0"/>
+              </w:rPr>
+              <w:t>é</w:t>
+            </w:r>
+            <w:r>
+              <w:rPr>
+                <w:color w:val="0070C0"/>
+              </w:rPr>
+              <w:t>fficient multiplicateur</w:t>
+            </w:r>
+            <w:r>
+              <w:rPr>
+                <w:color w:val="0070C0"/>
+              </w:rPr>
+              <w:t xml:space="preserve"> afin de pouvoir calculer le prix</w:t>
+            </w:r>
+          </w:p>
+        </w:tc>
+      </w:tr>
+      <w:tr>
+        <w:tc>
+          <w:tcPr>
+            <w:tcW w:w="2122" w:type="dxa"/>
+          </w:tcPr>
+          <w:p/>
+        </w:tc>
+        <w:tc>
+          <w:tcPr>
+            <w:tcW w:w="6940" w:type="dxa"/>
+          </w:tcPr>
+          <w:p/>
+        </w:tc>
+      </w:tr>
+      <w:tr>
+        <w:tc>
+          <w:tcPr>
+            <w:tcW w:w="2122" w:type="dxa"/>
+          </w:tcPr>
+          <w:p/>
+        </w:tc>
+        <w:tc>
+          <w:tcPr>
+            <w:tcW w:w="6940" w:type="dxa"/>
+          </w:tcPr>
+          <w:p>
+            <w:commentRangeStart w:id="0"/>
+            <w:r>
+              <w:rPr>
+                <w:color w:val="0070C0"/>
+              </w:rPr>
+              <w:t xml:space="preserve">Une notoriété a une date de fin </w:t>
+            </w:r>
+            <w:commentRangeEnd w:id="0"/>
+            <w:r>
+              <w:rPr>
+                <w:rStyle w:val="Marquedecommentaire"/>
+              </w:rPr>
+              <w:commentReference w:id="0"/>
+            </w:r>
+            <w:r>
+              <w:rPr>
+                <w:color w:val="0070C0"/>
+              </w:rPr>
+              <w:t>et n’est pas vraimet supprimable</w:t>
+            </w:r>
+          </w:p>
+        </w:tc>
+      </w:tr>
+      <w:tr>
+        <w:tc>
+          <w:tcPr>
+            <w:tcW w:w="2122" w:type="dxa"/>
+          </w:tcPr>
+          <w:p/>
+        </w:tc>
+        <w:tc>
+          <w:tcPr>
+            <w:tcW w:w="6940" w:type="dxa"/>
+          </w:tcPr>
+          <w:p/>
+        </w:tc>
+      </w:tr>
+      <w:tr>
+        <w:tc>
+          <w:tcPr>
+            <w:tcW w:w="2122" w:type="dxa"/>
+          </w:tcPr>
+          <w:p/>
+        </w:tc>
+        <w:tc>
+          <w:tcPr>
+            <w:tcW w:w="6940" w:type="dxa"/>
+          </w:tcPr>
+          <w:p>
+            <w:pPr>
+              <w:rPr>
+                <w:color w:val="0070C0"/>
+              </w:rPr>
+            </w:pPr>
+            <w:r>
+              <w:rPr>
+                <w:color w:val="0070C0"/>
+              </w:rPr>
+              <w:t>Une notoriété peut être reliée a plusieurs voitures</w:t>
+            </w:r>
+          </w:p>
         </w:tc>
       </w:tr>
       <w:tr>
@@ -521,6 +652,204 @@
           <w:p/>
         </w:tc>
       </w:tr>
+      <w:tr>
+        <w:tc>
+          <w:tcPr>
+            <w:tcW w:w="2122" w:type="dxa"/>
+          </w:tcPr>
+          <w:p/>
+        </w:tc>
+        <w:tc>
+          <w:tcPr>
+            <w:tcW w:w="6940" w:type="dxa"/>
+          </w:tcPr>
+          <w:p>
+            <w:pPr>
+              <w:rPr>
+                <w:color w:val="0070C0"/>
+              </w:rPr>
+            </w:pPr>
+            <w:r>
+              <w:rPr>
+                <w:color w:val="0070C0"/>
+              </w:rPr>
+              <w:t>Une voiture doit avoir une plaque d’immatriculation</w:t>
+            </w:r>
+          </w:p>
+        </w:tc>
+      </w:tr>
+      <w:tr>
+        <w:tc>
+          <w:tcPr>
+            <w:tcW w:w="2122" w:type="dxa"/>
+          </w:tcPr>
+          <w:p/>
+        </w:tc>
+        <w:tc>
+          <w:tcPr>
+            <w:tcW w:w="6940" w:type="dxa"/>
+          </w:tcPr>
+          <w:p>
+            <w:pPr>
+              <w:rPr>
+                <w:color w:val="0070C0"/>
+              </w:rPr>
+            </w:pPr>
+          </w:p>
+        </w:tc>
+      </w:tr>
+      <w:tr>
+        <w:tc>
+          <w:tcPr>
+            <w:tcW w:w="2122" w:type="dxa"/>
+          </w:tcPr>
+          <w:p/>
+        </w:tc>
+        <w:tc>
+          <w:tcPr>
+            <w:tcW w:w="6940" w:type="dxa"/>
+          </w:tcPr>
+          <w:p>
+            <w:pPr>
+              <w:rPr>
+                <w:color w:val="0070C0"/>
+              </w:rPr>
+            </w:pPr>
+            <w:r>
+              <w:rPr>
+                <w:color w:val="0070C0"/>
+              </w:rPr>
+              <w:t>Une voiture doit avoir une notoriété</w:t>
+            </w:r>
+          </w:p>
+        </w:tc>
+      </w:tr>
+      <w:tr>
+        <w:tc>
+          <w:tcPr>
+            <w:tcW w:w="2122" w:type="dxa"/>
+          </w:tcPr>
+          <w:p/>
+        </w:tc>
+        <w:tc>
+          <w:tcPr>
+            <w:tcW w:w="6940" w:type="dxa"/>
+          </w:tcPr>
+          <w:p>
+            <w:pPr>
+              <w:rPr>
+                <w:color w:val="0070C0"/>
+              </w:rPr>
+            </w:pPr>
+          </w:p>
+        </w:tc>
+      </w:tr>
+      <w:tr>
+        <w:tc>
+          <w:tcPr>
+            <w:tcW w:w="2122" w:type="dxa"/>
+          </w:tcPr>
+          <w:p/>
+        </w:tc>
+        <w:tc>
+          <w:tcPr>
+            <w:tcW w:w="6940" w:type="dxa"/>
+          </w:tcPr>
+          <w:p>
+            <w:pPr>
+              <w:rPr>
+                <w:color w:val="0070C0"/>
+              </w:rPr>
+            </w:pPr>
+            <w:r>
+              <w:rPr>
+                <w:color w:val="0070C0"/>
+              </w:rPr>
+              <w:t xml:space="preserve">Une voiture a un champs EstActive pour savoir si elle est toujours utiliser par la société ou </w:t>
+            </w:r>
+            <w:commentRangeStart w:id="1"/>
+            <w:r>
+              <w:rPr>
+                <w:color w:val="0070C0"/>
+              </w:rPr>
+              <w:t>pas</w:t>
+            </w:r>
+            <w:commentRangeEnd w:id="1"/>
+            <w:r>
+              <w:rPr>
+                <w:rStyle w:val="Marquedecommentaire"/>
+              </w:rPr>
+              <w:commentReference w:id="1"/>
+            </w:r>
+          </w:p>
+        </w:tc>
+      </w:tr>
+      <w:tr>
+        <w:tc>
+          <w:tcPr>
+            <w:tcW w:w="2122" w:type="dxa"/>
+          </w:tcPr>
+          <w:p/>
+        </w:tc>
+        <w:tc>
+          <w:tcPr>
+            <w:tcW w:w="6940" w:type="dxa"/>
+          </w:tcPr>
+          <w:p>
+            <w:pPr>
+              <w:rPr>
+                <w:color w:val="0070C0"/>
+              </w:rPr>
+            </w:pPr>
+          </w:p>
+        </w:tc>
+      </w:tr>
+      <w:tr>
+        <w:tc>
+          <w:tcPr>
+            <w:tcW w:w="2122" w:type="dxa"/>
+          </w:tcPr>
+          <w:p/>
+        </w:tc>
+        <w:tc>
+          <w:tcPr>
+            <w:tcW w:w="6940" w:type="dxa"/>
+          </w:tcPr>
+          <w:p>
+            <w:pPr>
+              <w:rPr>
+                <w:color w:val="0070C0"/>
+              </w:rPr>
+            </w:pPr>
+            <w:r>
+              <w:rPr>
+                <w:color w:val="0070C0"/>
+              </w:rPr>
+              <w:t>Une voiture posséde une et une seul notoriété.</w:t>
+            </w:r>
+          </w:p>
+        </w:tc>
+      </w:tr>
+      <w:tr>
+        <w:tc>
+          <w:tcPr>
+            <w:tcW w:w="2122" w:type="dxa"/>
+          </w:tcPr>
+          <w:p/>
+        </w:tc>
+        <w:tc>
+          <w:tcPr>
+            <w:tcW w:w="6940" w:type="dxa"/>
+          </w:tcPr>
+          <w:p>
+            <w:pPr>
+              <w:rPr>
+                <w:color w:val="0070C0"/>
+              </w:rPr>
+            </w:pPr>
+          </w:p>
+        </w:tc>
+      </w:tr>
     </w:tbl>
     <w:p/>
     <w:p>
@@ -560,7 +889,19 @@
           <w:tcPr>
             <w:tcW w:w="6940" w:type="dxa"/>
           </w:tcPr>
-          <w:p/>
+          <w:p>
+            <w:pPr>
+              <w:rPr>
+                <w:color w:val="0070C0"/>
+              </w:rPr>
+            </w:pPr>
+            <w:r>
+              <w:rPr>
+                <w:color w:val="0070C0"/>
+              </w:rPr>
+              <w:t>Un Dépôt à un ID Unique</w:t>
+            </w:r>
+          </w:p>
         </w:tc>
       </w:tr>
       <w:tr>
@@ -620,7 +961,167 @@
           <w:tcPr>
             <w:tcW w:w="6940" w:type="dxa"/>
           </w:tcPr>
-          <w:p/>
+          <w:p>
+            <w:pPr>
+              <w:rPr>
+                <w:color w:val="0070C0"/>
+              </w:rPr>
+            </w:pPr>
+            <w:r>
+              <w:rPr>
+                <w:color w:val="0070C0"/>
+              </w:rPr>
+              <w:t>Un Dépôt à un ID ville qui spécifie la ville auquel il appartient</w:t>
+            </w:r>
+          </w:p>
+        </w:tc>
+      </w:tr>
+      <w:tr>
+        <w:tc>
+          <w:tcPr>
+            <w:tcW w:w="2122" w:type="dxa"/>
+          </w:tcPr>
+          <w:p/>
+        </w:tc>
+        <w:tc>
+          <w:tcPr>
+            <w:tcW w:w="6940" w:type="dxa"/>
+          </w:tcPr>
+          <w:p/>
+        </w:tc>
+      </w:tr>
+      <w:tr>
+        <w:tc>
+          <w:tcPr>
+            <w:tcW w:w="2122" w:type="dxa"/>
+          </w:tcPr>
+          <w:p/>
+        </w:tc>
+        <w:tc>
+          <w:tcPr>
+            <w:tcW w:w="6940" w:type="dxa"/>
+          </w:tcPr>
+          <w:p>
+            <w:pPr>
+              <w:rPr>
+                <w:color w:val="0070C0"/>
+              </w:rPr>
+            </w:pPr>
+            <w:commentRangeStart w:id="2"/>
+            <w:r>
+              <w:rPr>
+                <w:color w:val="0070C0"/>
+              </w:rPr>
+              <w:t>Un D</w:t>
+            </w:r>
+            <w:r>
+              <w:rPr>
+                <w:color w:val="0070C0"/>
+              </w:rPr>
+              <w:t>é</w:t>
+            </w:r>
+            <w:r>
+              <w:rPr>
+                <w:color w:val="0070C0"/>
+              </w:rPr>
+              <w:t>p</w:t>
+            </w:r>
+            <w:r>
+              <w:rPr>
+                <w:color w:val="0070C0"/>
+              </w:rPr>
+              <w:t>ô</w:t>
+            </w:r>
+            <w:r>
+              <w:rPr>
+                <w:color w:val="0070C0"/>
+              </w:rPr>
+              <w:t xml:space="preserve">t a un statut estActif qui </w:t>
+            </w:r>
+            <w:r>
+              <w:rPr>
+                <w:color w:val="0070C0"/>
+              </w:rPr>
+              <w:t>signifie si il est toujours en activité ou pas</w:t>
+            </w:r>
+            <w:commentRangeEnd w:id="2"/>
+            <w:r>
+              <w:rPr>
+                <w:rStyle w:val="Marquedecommentaire"/>
+              </w:rPr>
+              <w:commentReference w:id="2"/>
+            </w:r>
+          </w:p>
+        </w:tc>
+      </w:tr>
+      <w:tr>
+        <w:tc>
+          <w:tcPr>
+            <w:tcW w:w="2122" w:type="dxa"/>
+          </w:tcPr>
+          <w:p/>
+        </w:tc>
+        <w:tc>
+          <w:tcPr>
+            <w:tcW w:w="6940" w:type="dxa"/>
+          </w:tcPr>
+          <w:p/>
+        </w:tc>
+      </w:tr>
+      <w:tr>
+        <w:tc>
+          <w:tcPr>
+            <w:tcW w:w="2122" w:type="dxa"/>
+          </w:tcPr>
+          <w:p/>
+        </w:tc>
+        <w:tc>
+          <w:tcPr>
+            <w:tcW w:w="6940" w:type="dxa"/>
+          </w:tcPr>
+          <w:p>
+            <w:r>
+              <w:rPr>
+                <w:color w:val="0070C0"/>
+              </w:rPr>
+              <w:t>Un Dépôt peut posséder de 0 à plusieurs voiture</w:t>
+            </w:r>
+          </w:p>
+        </w:tc>
+      </w:tr>
+      <w:tr>
+        <w:tc>
+          <w:tcPr>
+            <w:tcW w:w="2122" w:type="dxa"/>
+          </w:tcPr>
+          <w:p/>
+        </w:tc>
+        <w:tc>
+          <w:tcPr>
+            <w:tcW w:w="6940" w:type="dxa"/>
+          </w:tcPr>
+          <w:p/>
+        </w:tc>
+      </w:tr>
+      <w:tr>
+        <w:tc>
+          <w:tcPr>
+            <w:tcW w:w="2122" w:type="dxa"/>
+          </w:tcPr>
+          <w:p/>
+        </w:tc>
+        <w:tc>
+          <w:tcPr>
+            <w:tcW w:w="6940" w:type="dxa"/>
+          </w:tcPr>
+          <w:p>
+            <w:r>
+              <w:rPr>
+                <w:color w:val="0070C0"/>
+              </w:rPr>
+              <w:t>Un Dépôt n’est relié qu’a une et une seul ville</w:t>
+            </w:r>
+          </w:p>
         </w:tc>
       </w:tr>
       <w:tr>
@@ -712,35 +1213,152 @@
           <w:tcPr>
             <w:tcW w:w="6940" w:type="dxa"/>
           </w:tcPr>
-          <w:p/>
-        </w:tc>
-      </w:tr>
-      <w:tr>
-        <w:tc>
-          <w:tcPr>
-            <w:tcW w:w="2122" w:type="dxa"/>
-          </w:tcPr>
-          <w:p/>
-        </w:tc>
-        <w:tc>
-          <w:tcPr>
-            <w:tcW w:w="6940" w:type="dxa"/>
-          </w:tcPr>
-          <w:p/>
-        </w:tc>
-      </w:tr>
-      <w:tr>
-        <w:tc>
-          <w:tcPr>
-            <w:tcW w:w="2122" w:type="dxa"/>
-          </w:tcPr>
-          <w:p/>
-        </w:tc>
-        <w:tc>
-          <w:tcPr>
-            <w:tcW w:w="6940" w:type="dxa"/>
-          </w:tcPr>
-          <w:p/>
+          <w:p>
+            <w:pPr>
+              <w:rPr>
+                <w:color w:val="0070C0"/>
+              </w:rPr>
+            </w:pPr>
+            <w:r>
+              <w:rPr>
+                <w:color w:val="0070C0"/>
+              </w:rPr>
+              <w:t>Un client a un nom</w:t>
+            </w:r>
+          </w:p>
+        </w:tc>
+      </w:tr>
+      <w:tr>
+        <w:tc>
+          <w:tcPr>
+            <w:tcW w:w="2122" w:type="dxa"/>
+          </w:tcPr>
+          <w:p/>
+        </w:tc>
+        <w:tc>
+          <w:tcPr>
+            <w:tcW w:w="6940" w:type="dxa"/>
+          </w:tcPr>
+          <w:p/>
+        </w:tc>
+      </w:tr>
+      <w:tr>
+        <w:tc>
+          <w:tcPr>
+            <w:tcW w:w="2122" w:type="dxa"/>
+          </w:tcPr>
+          <w:p/>
+        </w:tc>
+        <w:tc>
+          <w:tcPr>
+            <w:tcW w:w="6940" w:type="dxa"/>
+          </w:tcPr>
+          <w:p>
+            <w:pPr>
+              <w:rPr>
+                <w:color w:val="0070C0"/>
+              </w:rPr>
+            </w:pPr>
+            <w:r>
+              <w:rPr>
+                <w:color w:val="0070C0"/>
+              </w:rPr>
+              <w:t xml:space="preserve">Un client a un </w:t>
+            </w:r>
+            <w:r>
+              <w:rPr>
+                <w:color w:val="0070C0"/>
+              </w:rPr>
+              <w:t>pré</w:t>
+            </w:r>
+            <w:r>
+              <w:rPr>
+                <w:color w:val="0070C0"/>
+              </w:rPr>
+              <w:t>nom</w:t>
+            </w:r>
+          </w:p>
+        </w:tc>
+      </w:tr>
+      <w:tr>
+        <w:tc>
+          <w:tcPr>
+            <w:tcW w:w="2122" w:type="dxa"/>
+          </w:tcPr>
+          <w:p/>
+        </w:tc>
+        <w:tc>
+          <w:tcPr>
+            <w:tcW w:w="6940" w:type="dxa"/>
+          </w:tcPr>
+          <w:p/>
+        </w:tc>
+      </w:tr>
+      <w:tr>
+        <w:tc>
+          <w:tcPr>
+            <w:tcW w:w="2122" w:type="dxa"/>
+          </w:tcPr>
+          <w:p/>
+        </w:tc>
+        <w:tc>
+          <w:tcPr>
+            <w:tcW w:w="6940" w:type="dxa"/>
+          </w:tcPr>
+          <w:p>
+            <w:r>
+              <w:rPr>
+                <w:color w:val="0070C0"/>
+              </w:rPr>
+              <w:t>Un client a un</w:t>
+            </w:r>
+            <w:r>
+              <w:rPr>
+                <w:color w:val="0070C0"/>
+              </w:rPr>
+              <w:t>e adresse mail</w:t>
+            </w:r>
+          </w:p>
+        </w:tc>
+      </w:tr>
+      <w:tr>
+        <w:tc>
+          <w:tcPr>
+            <w:tcW w:w="2122" w:type="dxa"/>
+          </w:tcPr>
+          <w:p/>
+        </w:tc>
+        <w:tc>
+          <w:tcPr>
+            <w:tcW w:w="6940" w:type="dxa"/>
+          </w:tcPr>
+          <w:p/>
+        </w:tc>
+      </w:tr>
+      <w:tr>
+        <w:tc>
+          <w:tcPr>
+            <w:tcW w:w="2122" w:type="dxa"/>
+          </w:tcPr>
+          <w:p/>
+        </w:tc>
+        <w:tc>
+          <w:tcPr>
+            <w:tcW w:w="6940" w:type="dxa"/>
+          </w:tcPr>
+          <w:p>
+            <w:pPr>
+              <w:rPr>
+                <w:color w:val="0070C0"/>
+              </w:rPr>
+            </w:pPr>
+            <w:r>
+              <w:rPr>
+                <w:color w:val="0070C0"/>
+              </w:rPr>
+              <w:t>Un client peut avoir 0 à plusieurs réservations</w:t>
+            </w:r>
+          </w:p>
         </w:tc>
       </w:tr>
       <w:tr>
@@ -831,28 +1449,42 @@
           <w:p>
             <w:pPr>
               <w:rPr>
-                <w:color w:val="ED7D31" w:themeColor="accent2"/>
+                <w:strike/>
+                <w:color w:val="538135" w:themeColor="accent6" w:themeShade="BF"/>
               </w:rPr>
             </w:pPr>
-            <w:commentRangeStart w:id="0"/>
-            <w:r>
-              <w:rPr>
-                <w:color w:val="ED7D31" w:themeColor="accent2"/>
+            <w:commentRangeStart w:id="3"/>
+            <w:commentRangeStart w:id="4"/>
+            <w:r>
+              <w:rPr>
+                <w:strike/>
+                <w:color w:val="538135" w:themeColor="accent6" w:themeShade="BF"/>
               </w:rPr>
               <w:t>Un Client ne peut avoir qu’une seule réservation en cours</w:t>
             </w:r>
             <w:r>
               <w:rPr>
-                <w:color w:val="ED7D31" w:themeColor="accent2"/>
+                <w:strike/>
+                <w:color w:val="538135" w:themeColor="accent6" w:themeShade="BF"/>
               </w:rPr>
               <w:t xml:space="preserve"> </w:t>
             </w:r>
-            <w:commentRangeEnd w:id="0"/>
+            <w:commentRangeEnd w:id="3"/>
             <w:r>
               <w:rPr>
                 <w:rStyle w:val="Marquedecommentaire"/>
-              </w:rPr>
-              <w:commentReference w:id="0"/>
+                <w:strike/>
+                <w:color w:val="538135" w:themeColor="accent6" w:themeShade="BF"/>
+              </w:rPr>
+              <w:commentReference w:id="3"/>
+            </w:r>
+            <w:commentRangeEnd w:id="4"/>
+            <w:r>
+              <w:rPr>
+                <w:rStyle w:val="Marquedecommentaire"/>
+                <w:color w:val="538135" w:themeColor="accent6" w:themeShade="BF"/>
+              </w:rPr>
+              <w:commentReference w:id="4"/>
             </w:r>
           </w:p>
         </w:tc>
@@ -981,21 +1613,190 @@
           <w:tcPr>
             <w:tcW w:w="6940" w:type="dxa"/>
           </w:tcPr>
-          <w:p/>
-        </w:tc>
-      </w:tr>
-      <w:tr>
-        <w:tc>
-          <w:tcPr>
-            <w:tcW w:w="2122" w:type="dxa"/>
-          </w:tcPr>
-          <w:p/>
-        </w:tc>
-        <w:tc>
-          <w:tcPr>
-            <w:tcW w:w="6940" w:type="dxa"/>
-          </w:tcPr>
-          <w:p/>
+          <w:p>
+            <w:r>
+              <w:rPr>
+                <w:color w:val="0070C0"/>
+              </w:rPr>
+              <w:t>Une réservation à une de date de Reservation</w:t>
+            </w:r>
+          </w:p>
+        </w:tc>
+      </w:tr>
+      <w:tr>
+        <w:tc>
+          <w:tcPr>
+            <w:tcW w:w="2122" w:type="dxa"/>
+          </w:tcPr>
+          <w:p/>
+        </w:tc>
+        <w:tc>
+          <w:tcPr>
+            <w:tcW w:w="6940" w:type="dxa"/>
+          </w:tcPr>
+          <w:p/>
+        </w:tc>
+      </w:tr>
+      <w:tr>
+        <w:tc>
+          <w:tcPr>
+            <w:tcW w:w="2122" w:type="dxa"/>
+          </w:tcPr>
+          <w:p/>
+        </w:tc>
+        <w:tc>
+          <w:tcPr>
+            <w:tcW w:w="6940" w:type="dxa"/>
+          </w:tcPr>
+          <w:p>
+            <w:pPr>
+              <w:rPr>
+                <w:color w:val="0070C0"/>
+              </w:rPr>
+            </w:pPr>
+            <w:r>
+              <w:rPr>
+                <w:color w:val="0070C0"/>
+              </w:rPr>
+              <w:t>Une réservation a une date de début</w:t>
+            </w:r>
+          </w:p>
+        </w:tc>
+      </w:tr>
+      <w:tr>
+        <w:tc>
+          <w:tcPr>
+            <w:tcW w:w="2122" w:type="dxa"/>
+          </w:tcPr>
+          <w:p/>
+        </w:tc>
+        <w:tc>
+          <w:tcPr>
+            <w:tcW w:w="6940" w:type="dxa"/>
+          </w:tcPr>
+          <w:p/>
+        </w:tc>
+      </w:tr>
+      <w:tr>
+        <w:tc>
+          <w:tcPr>
+            <w:tcW w:w="2122" w:type="dxa"/>
+          </w:tcPr>
+          <w:p/>
+        </w:tc>
+        <w:tc>
+          <w:tcPr>
+            <w:tcW w:w="6940" w:type="dxa"/>
+          </w:tcPr>
+          <w:p>
+            <w:pPr>
+              <w:rPr>
+                <w:color w:val="0070C0"/>
+              </w:rPr>
+            </w:pPr>
+            <w:r>
+              <w:rPr>
+                <w:color w:val="0070C0"/>
+              </w:rPr>
+              <w:t xml:space="preserve">Une réservation a une date de </w:t>
+            </w:r>
+            <w:r>
+              <w:rPr>
+                <w:color w:val="0070C0"/>
+              </w:rPr>
+              <w:t>fin</w:t>
+            </w:r>
+          </w:p>
+        </w:tc>
+      </w:tr>
+      <w:tr>
+        <w:tc>
+          <w:tcPr>
+            <w:tcW w:w="2122" w:type="dxa"/>
+          </w:tcPr>
+          <w:p/>
+        </w:tc>
+        <w:tc>
+          <w:tcPr>
+            <w:tcW w:w="6940" w:type="dxa"/>
+          </w:tcPr>
+          <w:p/>
+        </w:tc>
+      </w:tr>
+      <w:tr>
+        <w:tc>
+          <w:tcPr>
+            <w:tcW w:w="2122" w:type="dxa"/>
+          </w:tcPr>
+          <w:p/>
+        </w:tc>
+        <w:tc>
+          <w:tcPr>
+            <w:tcW w:w="6940" w:type="dxa"/>
+          </w:tcPr>
+          <w:p>
+            <w:commentRangeStart w:id="5"/>
+            <w:r>
+              <w:rPr>
+                <w:color w:val="0070C0"/>
+              </w:rPr>
+              <w:t>Une r</w:t>
+            </w:r>
+            <w:r>
+              <w:rPr>
+                <w:color w:val="0070C0"/>
+              </w:rPr>
+              <w:t>é</w:t>
+            </w:r>
+            <w:r>
+              <w:rPr>
+                <w:color w:val="0070C0"/>
+              </w:rPr>
+              <w:t>servation a une information si elle est déjà payée</w:t>
+            </w:r>
+            <w:commentRangeEnd w:id="5"/>
+            <w:r>
+              <w:rPr>
+                <w:rStyle w:val="Marquedecommentaire"/>
+              </w:rPr>
+              <w:commentReference w:id="5"/>
+            </w:r>
+          </w:p>
+        </w:tc>
+      </w:tr>
+      <w:tr>
+        <w:tc>
+          <w:tcPr>
+            <w:tcW w:w="2122" w:type="dxa"/>
+          </w:tcPr>
+          <w:p/>
+        </w:tc>
+        <w:tc>
+          <w:tcPr>
+            <w:tcW w:w="6940" w:type="dxa"/>
+          </w:tcPr>
+          <w:p/>
+        </w:tc>
+      </w:tr>
+      <w:tr>
+        <w:tc>
+          <w:tcPr>
+            <w:tcW w:w="2122" w:type="dxa"/>
+          </w:tcPr>
+          <w:p/>
+        </w:tc>
+        <w:tc>
+          <w:tcPr>
+            <w:tcW w:w="6940" w:type="dxa"/>
+          </w:tcPr>
+          <w:p>
+            <w:r>
+              <w:rPr>
+                <w:color w:val="0070C0"/>
+              </w:rPr>
+              <w:t>Une réservation ne concerne qu’un et un seul véhicule à la fois</w:t>
+            </w:r>
+          </w:p>
         </w:tc>
       </w:tr>
     </w:tbl>
@@ -1013,7 +1814,15 @@
           <w:b/>
           <w:bCs/>
         </w:rPr>
+        <w:lastRenderedPageBreak/>
         <w:t xml:space="preserve">Forfait </w:t>
+      </w:r>
+      <w:r>
+        <w:rPr>
+          <w:b/>
+          <w:bCs/>
+        </w:rPr>
+        <w:t xml:space="preserve">Plus value ou </w:t>
       </w:r>
     </w:p>
     <w:tbl>
@@ -1071,97 +1880,160 @@
           </w:tcPr>
           <w:p>
             <w:r>
-              <w:t>Un forfait est obligatoirement lié à deux dépots différents</w:t>
-            </w:r>
-          </w:p>
-        </w:tc>
-      </w:tr>
-      <w:tr>
-        <w:tc>
-          <w:tcPr>
-            <w:tcW w:w="2122" w:type="dxa"/>
-          </w:tcPr>
-          <w:p/>
-        </w:tc>
-        <w:tc>
-          <w:tcPr>
-            <w:tcW w:w="6940" w:type="dxa"/>
-          </w:tcPr>
-          <w:p/>
-        </w:tc>
-      </w:tr>
-      <w:tr>
-        <w:tc>
-          <w:tcPr>
-            <w:tcW w:w="2122" w:type="dxa"/>
-          </w:tcPr>
-          <w:p/>
-        </w:tc>
-        <w:tc>
-          <w:tcPr>
-            <w:tcW w:w="6940" w:type="dxa"/>
-          </w:tcPr>
-          <w:p>
-            <w:r>
-              <w:t>Un Forfait doit avoir une date de début. Un forfait peut avoir une date de fin</w:t>
-            </w:r>
-          </w:p>
-        </w:tc>
-      </w:tr>
-      <w:tr>
-        <w:tc>
-          <w:tcPr>
-            <w:tcW w:w="2122" w:type="dxa"/>
-          </w:tcPr>
-          <w:p/>
-        </w:tc>
-        <w:tc>
-          <w:tcPr>
-            <w:tcW w:w="6940" w:type="dxa"/>
-          </w:tcPr>
-          <w:p/>
-        </w:tc>
-      </w:tr>
-      <w:tr>
-        <w:tc>
-          <w:tcPr>
-            <w:tcW w:w="2122" w:type="dxa"/>
-          </w:tcPr>
-          <w:p/>
-        </w:tc>
-        <w:tc>
-          <w:tcPr>
-            <w:tcW w:w="6940" w:type="dxa"/>
-          </w:tcPr>
-          <w:p/>
-        </w:tc>
-      </w:tr>
-      <w:tr>
-        <w:tc>
-          <w:tcPr>
-            <w:tcW w:w="2122" w:type="dxa"/>
-          </w:tcPr>
-          <w:p/>
-        </w:tc>
-        <w:tc>
-          <w:tcPr>
-            <w:tcW w:w="6940" w:type="dxa"/>
-          </w:tcPr>
-          <w:p/>
-        </w:tc>
-      </w:tr>
-      <w:tr>
-        <w:tc>
-          <w:tcPr>
-            <w:tcW w:w="2122" w:type="dxa"/>
-          </w:tcPr>
-          <w:p/>
-        </w:tc>
-        <w:tc>
-          <w:tcPr>
-            <w:tcW w:w="6940" w:type="dxa"/>
-          </w:tcPr>
-          <w:p/>
+              <w:rPr>
+                <w:color w:val="0070C0"/>
+              </w:rPr>
+              <w:t>Un forfait à un IDDepot de départ</w:t>
+            </w:r>
+          </w:p>
+        </w:tc>
+      </w:tr>
+      <w:tr>
+        <w:tc>
+          <w:tcPr>
+            <w:tcW w:w="2122" w:type="dxa"/>
+          </w:tcPr>
+          <w:p/>
+        </w:tc>
+        <w:tc>
+          <w:tcPr>
+            <w:tcW w:w="6940" w:type="dxa"/>
+          </w:tcPr>
+          <w:p/>
+        </w:tc>
+      </w:tr>
+      <w:tr>
+        <w:tc>
+          <w:tcPr>
+            <w:tcW w:w="2122" w:type="dxa"/>
+          </w:tcPr>
+          <w:p/>
+        </w:tc>
+        <w:tc>
+          <w:tcPr>
+            <w:tcW w:w="6940" w:type="dxa"/>
+          </w:tcPr>
+          <w:p>
+            <w:r>
+              <w:rPr>
+                <w:color w:val="0070C0"/>
+              </w:rPr>
+              <w:t xml:space="preserve">Un forfait à un IDDepot de </w:t>
+            </w:r>
+            <w:r>
+              <w:rPr>
+                <w:color w:val="0070C0"/>
+              </w:rPr>
+              <w:t>fin</w:t>
+            </w:r>
+          </w:p>
+        </w:tc>
+      </w:tr>
+      <w:tr>
+        <w:tc>
+          <w:tcPr>
+            <w:tcW w:w="2122" w:type="dxa"/>
+          </w:tcPr>
+          <w:p/>
+        </w:tc>
+        <w:tc>
+          <w:tcPr>
+            <w:tcW w:w="6940" w:type="dxa"/>
+          </w:tcPr>
+          <w:p/>
+        </w:tc>
+      </w:tr>
+      <w:tr>
+        <w:tc>
+          <w:tcPr>
+            <w:tcW w:w="2122" w:type="dxa"/>
+          </w:tcPr>
+          <w:p/>
+        </w:tc>
+        <w:tc>
+          <w:tcPr>
+            <w:tcW w:w="6940" w:type="dxa"/>
+          </w:tcPr>
+          <w:p>
+            <w:r>
+              <w:t xml:space="preserve">Un Forfait doit avoir une date de début. </w:t>
+            </w:r>
+          </w:p>
+        </w:tc>
+      </w:tr>
+      <w:tr>
+        <w:tc>
+          <w:tcPr>
+            <w:tcW w:w="2122" w:type="dxa"/>
+          </w:tcPr>
+          <w:p/>
+        </w:tc>
+        <w:tc>
+          <w:tcPr>
+            <w:tcW w:w="6940" w:type="dxa"/>
+          </w:tcPr>
+          <w:p/>
+        </w:tc>
+      </w:tr>
+      <w:tr>
+        <w:tc>
+          <w:tcPr>
+            <w:tcW w:w="2122" w:type="dxa"/>
+          </w:tcPr>
+          <w:p/>
+        </w:tc>
+        <w:tc>
+          <w:tcPr>
+            <w:tcW w:w="6940" w:type="dxa"/>
+          </w:tcPr>
+          <w:p>
+            <w:r>
+              <w:rPr>
+                <w:color w:val="0070C0"/>
+              </w:rPr>
+              <w:t>Un forfait peut avoir une date de fin</w:t>
+            </w:r>
+          </w:p>
+        </w:tc>
+      </w:tr>
+      <w:tr>
+        <w:tc>
+          <w:tcPr>
+            <w:tcW w:w="2122" w:type="dxa"/>
+          </w:tcPr>
+          <w:p/>
+        </w:tc>
+        <w:tc>
+          <w:tcPr>
+            <w:tcW w:w="6940" w:type="dxa"/>
+          </w:tcPr>
+          <w:p/>
+        </w:tc>
+      </w:tr>
+      <w:tr>
+        <w:tc>
+          <w:tcPr>
+            <w:tcW w:w="2122" w:type="dxa"/>
+          </w:tcPr>
+          <w:p/>
+        </w:tc>
+        <w:tc>
+          <w:tcPr>
+            <w:tcW w:w="6940" w:type="dxa"/>
+          </w:tcPr>
+          <w:p>
+            <w:pPr>
+              <w:rPr>
+                <w:color w:val="0070C0"/>
+              </w:rPr>
+            </w:pPr>
+            <w:r>
+              <w:rPr>
+                <w:color w:val="0070C0"/>
+              </w:rPr>
+              <w:t>Un forfait à un Prix</w:t>
+            </w:r>
+          </w:p>
         </w:tc>
       </w:tr>
       <w:tr>
@@ -1223,77 +2095,192 @@
                 <w:color w:val="ED7D31" w:themeColor="accent2"/>
               </w:rPr>
             </w:pPr>
-            <w:commentRangeStart w:id="1"/>
+            <w:commentRangeStart w:id="6"/>
             <w:r>
               <w:rPr>
                 <w:color w:val="ED7D31" w:themeColor="accent2"/>
               </w:rPr>
               <w:t>Il ne peut y avoir que maximum un dépôt par ville (0 ou 1)</w:t>
             </w:r>
-            <w:commentRangeEnd w:id="1"/>
+            <w:commentRangeEnd w:id="6"/>
             <w:r>
               <w:rPr>
                 <w:rStyle w:val="Marquedecommentaire"/>
               </w:rPr>
-              <w:commentReference w:id="1"/>
-            </w:r>
-          </w:p>
-        </w:tc>
-      </w:tr>
-      <w:tr>
-        <w:tc>
-          <w:tcPr>
-            <w:tcW w:w="2122" w:type="dxa"/>
-          </w:tcPr>
-          <w:p/>
-        </w:tc>
-        <w:tc>
-          <w:tcPr>
-            <w:tcW w:w="6940" w:type="dxa"/>
-          </w:tcPr>
-          <w:p/>
-        </w:tc>
-      </w:tr>
-      <w:tr>
-        <w:tc>
-          <w:tcPr>
-            <w:tcW w:w="2122" w:type="dxa"/>
-          </w:tcPr>
-          <w:p/>
-        </w:tc>
-        <w:tc>
-          <w:tcPr>
-            <w:tcW w:w="6940" w:type="dxa"/>
-          </w:tcPr>
-          <w:p/>
-        </w:tc>
-      </w:tr>
-      <w:tr>
-        <w:tc>
-          <w:tcPr>
-            <w:tcW w:w="2122" w:type="dxa"/>
-          </w:tcPr>
-          <w:p/>
-        </w:tc>
-        <w:tc>
-          <w:tcPr>
-            <w:tcW w:w="6940" w:type="dxa"/>
-          </w:tcPr>
-          <w:p/>
-        </w:tc>
-      </w:tr>
-      <w:tr>
-        <w:tc>
-          <w:tcPr>
-            <w:tcW w:w="2122" w:type="dxa"/>
-          </w:tcPr>
-          <w:p/>
-        </w:tc>
-        <w:tc>
-          <w:tcPr>
-            <w:tcW w:w="6940" w:type="dxa"/>
-          </w:tcPr>
-          <w:p/>
+              <w:commentReference w:id="6"/>
+            </w:r>
+          </w:p>
+        </w:tc>
+      </w:tr>
+      <w:tr>
+        <w:tc>
+          <w:tcPr>
+            <w:tcW w:w="2122" w:type="dxa"/>
+          </w:tcPr>
+          <w:p/>
+        </w:tc>
+        <w:tc>
+          <w:tcPr>
+            <w:tcW w:w="6940" w:type="dxa"/>
+          </w:tcPr>
+          <w:p/>
+        </w:tc>
+      </w:tr>
+      <w:tr>
+        <w:tc>
+          <w:tcPr>
+            <w:tcW w:w="2122" w:type="dxa"/>
+          </w:tcPr>
+          <w:p/>
+        </w:tc>
+        <w:tc>
+          <w:tcPr>
+            <w:tcW w:w="6940" w:type="dxa"/>
+          </w:tcPr>
+          <w:p>
+            <w:pPr>
+              <w:rPr>
+                <w:color w:val="0070C0"/>
+              </w:rPr>
+            </w:pPr>
+            <w:r>
+              <w:rPr>
+                <w:color w:val="0070C0"/>
+              </w:rPr>
+              <w:t>Une ville a un ID unique</w:t>
+            </w:r>
+          </w:p>
+        </w:tc>
+      </w:tr>
+      <w:tr>
+        <w:tc>
+          <w:tcPr>
+            <w:tcW w:w="2122" w:type="dxa"/>
+          </w:tcPr>
+          <w:p/>
+        </w:tc>
+        <w:tc>
+          <w:tcPr>
+            <w:tcW w:w="6940" w:type="dxa"/>
+          </w:tcPr>
+          <w:p/>
+        </w:tc>
+      </w:tr>
+      <w:tr>
+        <w:tc>
+          <w:tcPr>
+            <w:tcW w:w="2122" w:type="dxa"/>
+          </w:tcPr>
+          <w:p/>
+        </w:tc>
+        <w:tc>
+          <w:tcPr>
+            <w:tcW w:w="6940" w:type="dxa"/>
+          </w:tcPr>
+          <w:p>
+            <w:pPr>
+              <w:rPr>
+                <w:color w:val="0070C0"/>
+              </w:rPr>
+            </w:pPr>
+            <w:r>
+              <w:rPr>
+                <w:color w:val="0070C0"/>
+              </w:rPr>
+              <w:t xml:space="preserve">Une ville </w:t>
+            </w:r>
+            <w:r>
+              <w:rPr>
+                <w:color w:val="0070C0"/>
+              </w:rPr>
+              <w:t xml:space="preserve">à un </w:t>
+            </w:r>
+            <w:r>
+              <w:rPr>
+                <w:color w:val="0070C0"/>
+              </w:rPr>
+              <w:t>IDPays qui référence le pays auquel elle appartient</w:t>
+            </w:r>
+          </w:p>
+        </w:tc>
+      </w:tr>
+      <w:tr>
+        <w:tc>
+          <w:tcPr>
+            <w:tcW w:w="2122" w:type="dxa"/>
+          </w:tcPr>
+          <w:p/>
+        </w:tc>
+        <w:tc>
+          <w:tcPr>
+            <w:tcW w:w="6940" w:type="dxa"/>
+          </w:tcPr>
+          <w:p/>
+        </w:tc>
+      </w:tr>
+      <w:tr>
+        <w:tc>
+          <w:tcPr>
+            <w:tcW w:w="2122" w:type="dxa"/>
+          </w:tcPr>
+          <w:p/>
+        </w:tc>
+        <w:tc>
+          <w:tcPr>
+            <w:tcW w:w="6940" w:type="dxa"/>
+          </w:tcPr>
+          <w:p>
+            <w:r>
+              <w:rPr>
+                <w:color w:val="0070C0"/>
+              </w:rPr>
+              <w:t>Une ville a un libell</w:t>
+            </w:r>
+            <w:r>
+              <w:rPr>
+                <w:color w:val="0070C0"/>
+              </w:rPr>
+              <w:t>é</w:t>
+            </w:r>
+            <w:r>
+              <w:t xml:space="preserve"> </w:t>
+            </w:r>
+          </w:p>
+        </w:tc>
+      </w:tr>
+      <w:tr>
+        <w:tc>
+          <w:tcPr>
+            <w:tcW w:w="2122" w:type="dxa"/>
+          </w:tcPr>
+          <w:p/>
+        </w:tc>
+        <w:tc>
+          <w:tcPr>
+            <w:tcW w:w="6940" w:type="dxa"/>
+          </w:tcPr>
+          <w:p/>
+        </w:tc>
+      </w:tr>
+      <w:tr>
+        <w:tc>
+          <w:tcPr>
+            <w:tcW w:w="2122" w:type="dxa"/>
+          </w:tcPr>
+          <w:p/>
+        </w:tc>
+        <w:tc>
+          <w:tcPr>
+            <w:tcW w:w="6940" w:type="dxa"/>
+          </w:tcPr>
+          <w:p>
+            <w:r>
+              <w:rPr>
+                <w:color w:val="0070C0"/>
+              </w:rPr>
+              <w:t>Une ville posséde un et un seul pays</w:t>
+            </w:r>
+          </w:p>
         </w:tc>
       </w:tr>
       <w:tr>
@@ -1357,9 +2344,26 @@
             <w:tcW w:w="6940" w:type="dxa"/>
           </w:tcPr>
           <w:p>
-            <w:r>
+            <w:pPr>
+              <w:rPr>
+                <w:strike/>
+              </w:rPr>
+            </w:pPr>
+            <w:commentRangeStart w:id="7"/>
+            <w:r>
+              <w:rPr>
+                <w:strike/>
+                <w:color w:val="538135" w:themeColor="accent6" w:themeShade="BF"/>
+              </w:rPr>
               <w:t>Une ville doit appartenir à un et un seul pays</w:t>
             </w:r>
+            <w:commentRangeEnd w:id="7"/>
+            <w:r>
+              <w:rPr>
+                <w:rStyle w:val="Marquedecommentaire"/>
+              </w:rPr>
+              <w:commentReference w:id="7"/>
+            </w:r>
           </w:p>
         </w:tc>
       </w:tr>
@@ -1420,7 +2424,186 @@
           <w:tcPr>
             <w:tcW w:w="6940" w:type="dxa"/>
           </w:tcPr>
-          <w:p/>
+          <w:p>
+            <w:pPr>
+              <w:rPr>
+                <w:color w:val="0070C0"/>
+              </w:rPr>
+            </w:pPr>
+            <w:r>
+              <w:rPr>
+                <w:color w:val="0070C0"/>
+              </w:rPr>
+              <w:t>Un pays a un ID unique</w:t>
+            </w:r>
+          </w:p>
+        </w:tc>
+      </w:tr>
+      <w:tr>
+        <w:tc>
+          <w:tcPr>
+            <w:tcW w:w="2122" w:type="dxa"/>
+          </w:tcPr>
+          <w:p/>
+        </w:tc>
+        <w:tc>
+          <w:tcPr>
+            <w:tcW w:w="6940" w:type="dxa"/>
+          </w:tcPr>
+          <w:p/>
+        </w:tc>
+      </w:tr>
+      <w:tr>
+        <w:tc>
+          <w:tcPr>
+            <w:tcW w:w="2122" w:type="dxa"/>
+          </w:tcPr>
+          <w:p/>
+        </w:tc>
+        <w:tc>
+          <w:tcPr>
+            <w:tcW w:w="6940" w:type="dxa"/>
+          </w:tcPr>
+          <w:p>
+            <w:pPr>
+              <w:rPr>
+                <w:color w:val="0070C0"/>
+              </w:rPr>
+            </w:pPr>
+            <w:r>
+              <w:rPr>
+                <w:color w:val="0070C0"/>
+              </w:rPr>
+              <w:t>Un pays a un IDPrix qui référence le prix au km effectif dans le pays</w:t>
+            </w:r>
+          </w:p>
+        </w:tc>
+      </w:tr>
+      <w:tr>
+        <w:tc>
+          <w:tcPr>
+            <w:tcW w:w="2122" w:type="dxa"/>
+          </w:tcPr>
+          <w:p/>
+        </w:tc>
+        <w:tc>
+          <w:tcPr>
+            <w:tcW w:w="6940" w:type="dxa"/>
+          </w:tcPr>
+          <w:p/>
+        </w:tc>
+      </w:tr>
+      <w:tr>
+        <w:tc>
+          <w:tcPr>
+            <w:tcW w:w="2122" w:type="dxa"/>
+          </w:tcPr>
+          <w:p/>
+        </w:tc>
+        <w:tc>
+          <w:tcPr>
+            <w:tcW w:w="6940" w:type="dxa"/>
+          </w:tcPr>
+          <w:p>
+            <w:pPr>
+              <w:rPr>
+                <w:color w:val="0070C0"/>
+              </w:rPr>
+            </w:pPr>
+            <w:r>
+              <w:rPr>
+                <w:color w:val="0070C0"/>
+              </w:rPr>
+              <w:t>Un pays a un libellé</w:t>
+            </w:r>
+          </w:p>
+        </w:tc>
+      </w:tr>
+      <w:tr>
+        <w:tc>
+          <w:tcPr>
+            <w:tcW w:w="2122" w:type="dxa"/>
+          </w:tcPr>
+          <w:p/>
+        </w:tc>
+        <w:tc>
+          <w:tcPr>
+            <w:tcW w:w="6940" w:type="dxa"/>
+          </w:tcPr>
+          <w:p/>
+        </w:tc>
+      </w:tr>
+      <w:tr>
+        <w:tc>
+          <w:tcPr>
+            <w:tcW w:w="2122" w:type="dxa"/>
+          </w:tcPr>
+          <w:p/>
+        </w:tc>
+        <w:tc>
+          <w:tcPr>
+            <w:tcW w:w="6940" w:type="dxa"/>
+          </w:tcPr>
+          <w:p>
+            <w:r>
+              <w:rPr>
+                <w:color w:val="0070C0"/>
+              </w:rPr>
+              <w:t>Un pays posséde 0 à plusieurs Ville</w:t>
+            </w:r>
+          </w:p>
+        </w:tc>
+      </w:tr>
+      <w:tr>
+        <w:tc>
+          <w:tcPr>
+            <w:tcW w:w="2122" w:type="dxa"/>
+          </w:tcPr>
+          <w:p/>
+        </w:tc>
+        <w:tc>
+          <w:tcPr>
+            <w:tcW w:w="6940" w:type="dxa"/>
+          </w:tcPr>
+          <w:p/>
+        </w:tc>
+      </w:tr>
+      <w:tr>
+        <w:tc>
+          <w:tcPr>
+            <w:tcW w:w="2122" w:type="dxa"/>
+          </w:tcPr>
+          <w:p/>
+        </w:tc>
+        <w:tc>
+          <w:tcPr>
+            <w:tcW w:w="6940" w:type="dxa"/>
+          </w:tcPr>
+          <w:p>
+            <w:pPr>
+              <w:rPr>
+                <w:color w:val="0070C0"/>
+              </w:rPr>
+            </w:pPr>
+            <w:r>
+              <w:rPr>
+                <w:color w:val="0070C0"/>
+              </w:rPr>
+              <w:t xml:space="preserve">Un pays posséde un et un seul prix </w:t>
+            </w:r>
+            <w:r>
+              <w:rPr>
+                <w:color w:val="0070C0"/>
+              </w:rPr>
+              <w:t xml:space="preserve">au km </w:t>
+            </w:r>
+            <w:r>
+              <w:rPr>
+                <w:color w:val="0070C0"/>
+              </w:rPr>
+              <w:t>effectif à la fois</w:t>
+            </w:r>
+          </w:p>
         </w:tc>
       </w:tr>
       <w:tr>
@@ -1453,7 +2636,6 @@
           <w:b/>
           <w:bCs/>
         </w:rPr>
-        <w:lastRenderedPageBreak/>
         <w:t>Prix</w:t>
       </w:r>
     </w:p>
@@ -1480,7 +2662,7 @@
           </w:tcPr>
           <w:p>
             <w:r>
-              <w:t>Un Prix à une Id Unique</w:t>
+              <w:t>Un Prix à un Id Unique</w:t>
             </w:r>
           </w:p>
         </w:tc>
@@ -1515,65 +2697,156 @@
               <w:t>Un Prix doit avoir une date de début</w:t>
             </w:r>
             <w:r>
-              <w:t>. Un prix peut avoir une date de fin.</w:t>
-            </w:r>
-          </w:p>
-        </w:tc>
-      </w:tr>
-      <w:tr>
-        <w:tc>
-          <w:tcPr>
-            <w:tcW w:w="2122" w:type="dxa"/>
-          </w:tcPr>
-          <w:p/>
-        </w:tc>
-        <w:tc>
-          <w:tcPr>
-            <w:tcW w:w="6940" w:type="dxa"/>
-          </w:tcPr>
-          <w:p/>
-        </w:tc>
-      </w:tr>
-      <w:tr>
-        <w:tc>
-          <w:tcPr>
-            <w:tcW w:w="2122" w:type="dxa"/>
-          </w:tcPr>
-          <w:p/>
-        </w:tc>
-        <w:tc>
-          <w:tcPr>
-            <w:tcW w:w="6940" w:type="dxa"/>
-          </w:tcPr>
-          <w:p/>
-        </w:tc>
-      </w:tr>
-      <w:tr>
-        <w:tc>
-          <w:tcPr>
-            <w:tcW w:w="2122" w:type="dxa"/>
-          </w:tcPr>
-          <w:p/>
-        </w:tc>
-        <w:tc>
-          <w:tcPr>
-            <w:tcW w:w="6940" w:type="dxa"/>
-          </w:tcPr>
-          <w:p/>
-        </w:tc>
-      </w:tr>
-      <w:tr>
-        <w:tc>
-          <w:tcPr>
-            <w:tcW w:w="2122" w:type="dxa"/>
-          </w:tcPr>
-          <w:p/>
-        </w:tc>
-        <w:tc>
-          <w:tcPr>
-            <w:tcW w:w="6940" w:type="dxa"/>
-          </w:tcPr>
-          <w:p/>
+              <w:t xml:space="preserve">. </w:t>
+            </w:r>
+          </w:p>
+        </w:tc>
+      </w:tr>
+      <w:tr>
+        <w:tc>
+          <w:tcPr>
+            <w:tcW w:w="2122" w:type="dxa"/>
+          </w:tcPr>
+          <w:p/>
+        </w:tc>
+        <w:tc>
+          <w:tcPr>
+            <w:tcW w:w="6940" w:type="dxa"/>
+          </w:tcPr>
+          <w:p/>
+        </w:tc>
+      </w:tr>
+      <w:tr>
+        <w:tc>
+          <w:tcPr>
+            <w:tcW w:w="2122" w:type="dxa"/>
+          </w:tcPr>
+          <w:p/>
+        </w:tc>
+        <w:tc>
+          <w:tcPr>
+            <w:tcW w:w="6940" w:type="dxa"/>
+          </w:tcPr>
+          <w:p>
+            <w:pPr>
+              <w:rPr>
+                <w:color w:val="0070C0"/>
+              </w:rPr>
+            </w:pPr>
+            <w:r>
+              <w:rPr>
+                <w:color w:val="0070C0"/>
+              </w:rPr>
+              <w:t>Un prix peut avoir une date de fin.</w:t>
+            </w:r>
+          </w:p>
+        </w:tc>
+      </w:tr>
+      <w:tr>
+        <w:tc>
+          <w:tcPr>
+            <w:tcW w:w="2122" w:type="dxa"/>
+          </w:tcPr>
+          <w:p/>
+        </w:tc>
+        <w:tc>
+          <w:tcPr>
+            <w:tcW w:w="6940" w:type="dxa"/>
+          </w:tcPr>
+          <w:p/>
+        </w:tc>
+      </w:tr>
+      <w:tr>
+        <w:tc>
+          <w:tcPr>
+            <w:tcW w:w="2122" w:type="dxa"/>
+          </w:tcPr>
+          <w:p/>
+        </w:tc>
+        <w:tc>
+          <w:tcPr>
+            <w:tcW w:w="6940" w:type="dxa"/>
+          </w:tcPr>
+          <w:p>
+            <w:r>
+              <w:rPr>
+                <w:color w:val="0070C0"/>
+              </w:rPr>
+              <w:t xml:space="preserve">Un prix posséde </w:t>
+            </w:r>
+            <w:r>
+              <w:rPr>
+                <w:color w:val="0070C0"/>
+              </w:rPr>
+              <w:t>un prix</w:t>
+            </w:r>
+          </w:p>
+        </w:tc>
+      </w:tr>
+      <w:tr>
+        <w:tc>
+          <w:tcPr>
+            <w:tcW w:w="2122" w:type="dxa"/>
+          </w:tcPr>
+          <w:p/>
+        </w:tc>
+        <w:tc>
+          <w:tcPr>
+            <w:tcW w:w="6940" w:type="dxa"/>
+          </w:tcPr>
+          <w:p>
+            <w:pPr>
+              <w:rPr>
+                <w:color w:val="0070C0"/>
+              </w:rPr>
+            </w:pPr>
+          </w:p>
+        </w:tc>
+      </w:tr>
+      <w:tr>
+        <w:tc>
+          <w:tcPr>
+            <w:tcW w:w="2122" w:type="dxa"/>
+          </w:tcPr>
+          <w:p/>
+        </w:tc>
+        <w:tc>
+          <w:tcPr>
+            <w:tcW w:w="6940" w:type="dxa"/>
+          </w:tcPr>
+          <w:p>
+            <w:pPr>
+              <w:rPr>
+                <w:color w:val="0070C0"/>
+              </w:rPr>
+            </w:pPr>
+            <w:r>
+              <w:rPr>
+                <w:color w:val="0070C0"/>
+              </w:rPr>
+              <w:t>Un prix peut appartenir  à 0 ou plusieurs pays</w:t>
+            </w:r>
+          </w:p>
+        </w:tc>
+      </w:tr>
+      <w:tr>
+        <w:tc>
+          <w:tcPr>
+            <w:tcW w:w="2122" w:type="dxa"/>
+          </w:tcPr>
+          <w:p/>
+        </w:tc>
+        <w:tc>
+          <w:tcPr>
+            <w:tcW w:w="6940" w:type="dxa"/>
+          </w:tcPr>
+          <w:p>
+            <w:pPr>
+              <w:rPr>
+                <w:color w:val="0070C0"/>
+              </w:rPr>
+            </w:pPr>
+          </w:p>
         </w:tc>
       </w:tr>
     </w:tbl>
@@ -1704,7 +2977,14 @@
           <w:tcPr>
             <w:tcW w:w="6940" w:type="dxa"/>
           </w:tcPr>
-          <w:p/>
+          <w:p>
+            <w:r>
+              <w:rPr>
+                <w:color w:val="0070C0"/>
+              </w:rPr>
+              <w:t>Un forfait est obligatoirement lié à deux dépots différents</w:t>
+            </w:r>
+          </w:p>
         </w:tc>
       </w:tr>
       <w:tr>
@@ -2078,35 +3358,115 @@
           <w:tcPr>
             <w:tcW w:w="6940" w:type="dxa"/>
           </w:tcPr>
-          <w:p/>
-        </w:tc>
-      </w:tr>
-      <w:tr>
-        <w:tc>
-          <w:tcPr>
-            <w:tcW w:w="2122" w:type="dxa"/>
-          </w:tcPr>
-          <w:p/>
-        </w:tc>
-        <w:tc>
-          <w:tcPr>
-            <w:tcW w:w="6940" w:type="dxa"/>
-          </w:tcPr>
-          <w:p/>
-        </w:tc>
-      </w:tr>
-      <w:tr>
-        <w:tc>
-          <w:tcPr>
-            <w:tcW w:w="2122" w:type="dxa"/>
-          </w:tcPr>
-          <w:p/>
-        </w:tc>
-        <w:tc>
-          <w:tcPr>
-            <w:tcW w:w="6940" w:type="dxa"/>
-          </w:tcPr>
-          <w:p/>
+          <w:p>
+            <w:pPr>
+              <w:rPr>
+                <w:color w:val="0070C0"/>
+              </w:rPr>
+            </w:pPr>
+            <w:r>
+              <w:rPr>
+                <w:color w:val="0070C0"/>
+              </w:rPr>
+              <w:t>Le delete d</w:t>
+            </w:r>
+            <w:r>
+              <w:rPr>
+                <w:color w:val="0070C0"/>
+              </w:rPr>
+              <w:t>’un objet de la classe</w:t>
+            </w:r>
+            <w:r>
+              <w:rPr>
+                <w:color w:val="0070C0"/>
+              </w:rPr>
+              <w:t xml:space="preserve"> voiture rend inactif celle-ci</w:t>
+            </w:r>
+          </w:p>
+        </w:tc>
+      </w:tr>
+      <w:tr>
+        <w:tc>
+          <w:tcPr>
+            <w:tcW w:w="2122" w:type="dxa"/>
+          </w:tcPr>
+          <w:p/>
+        </w:tc>
+        <w:tc>
+          <w:tcPr>
+            <w:tcW w:w="6940" w:type="dxa"/>
+          </w:tcPr>
+          <w:p>
+            <w:r>
+              <w:rPr>
+                <w:color w:val="0070C0"/>
+              </w:rPr>
+              <w:t xml:space="preserve">Le delete d’un objet de la classe </w:t>
+            </w:r>
+            <w:r>
+              <w:rPr>
+                <w:color w:val="0070C0"/>
+              </w:rPr>
+              <w:t>Depot</w:t>
+            </w:r>
+            <w:r>
+              <w:rPr>
+                <w:color w:val="0070C0"/>
+              </w:rPr>
+              <w:t xml:space="preserve"> rend inactif cel</w:t>
+            </w:r>
+            <w:r>
+              <w:rPr>
+                <w:color w:val="0070C0"/>
+              </w:rPr>
+              <w:t>ui-ci</w:t>
+            </w:r>
+          </w:p>
+        </w:tc>
+      </w:tr>
+      <w:tr>
+        <w:tc>
+          <w:tcPr>
+            <w:tcW w:w="2122" w:type="dxa"/>
+          </w:tcPr>
+          <w:p/>
+        </w:tc>
+        <w:tc>
+          <w:tcPr>
+            <w:tcW w:w="6940" w:type="dxa"/>
+          </w:tcPr>
+          <w:p>
+            <w:r>
+              <w:rPr>
+                <w:color w:val="0070C0"/>
+              </w:rPr>
+              <w:t xml:space="preserve">Le delete d’un objet de la classe </w:t>
+            </w:r>
+            <w:r>
+              <w:rPr>
+                <w:color w:val="0070C0"/>
+              </w:rPr>
+              <w:t>Prix</w:t>
+            </w:r>
+            <w:r>
+              <w:rPr>
+                <w:color w:val="0070C0"/>
+              </w:rPr>
+              <w:t xml:space="preserve"> rend inactif cel</w:t>
+            </w:r>
+            <w:r>
+              <w:rPr>
+                <w:color w:val="0070C0"/>
+              </w:rPr>
+              <w:t>ui</w:t>
+            </w:r>
+            <w:r>
+              <w:rPr>
+                <w:color w:val="0070C0"/>
+              </w:rPr>
+              <w:t>-ci</w:t>
+            </w:r>
+          </w:p>
         </w:tc>
       </w:tr>
       <w:tr>
@@ -2179,7 +3539,58 @@
 
 <file path=word/comments.xml><?xml version="1.0" encoding="utf-8"?>
 <w:comments xmlns:wpc="http://schemas.microsoft.com/office/word/2010/wordprocessingCanvas" xmlns:cx="http://schemas.microsoft.com/office/drawing/2014/chartex" xmlns:cx1="http://schemas.microsoft.com/office/drawing/2015/9/8/chartex" xmlns:cx2="http://schemas.microsoft.com/office/drawing/2015/10/21/chartex" xmlns:cx3="http://schemas.microsoft.com/office/drawing/2016/5/9/chartex" xmlns:cx4="http://schemas.microsoft.com/office/drawing/2016/5/10/chartex" xmlns:cx5="http://schemas.microsoft.com/office/drawing/2016/5/11/chartex" xmlns:cx6="http://schemas.microsoft.com/office/drawing/2016/5/12/chartex" xmlns:cx7="http://schemas.microsoft.com/office/drawing/2016/5/13/chartex" xmlns:cx8="http://schemas.microsoft.com/office/drawing/2016/5/14/chartex" xmlns:mc="http://schemas.openxmlformats.org/markup-compatibility/2006" xmlns:aink="http://schemas.microsoft.com/office/drawing/2016/ink" xmlns:am3d="http://schemas.microsoft.com/office/drawing/2017/model3d" xmlns:o="urn:schemas-microsoft-com:office:office" xmlns:r="http://schemas.openxmlformats.org/officeDocument/2006/relationships" xmlns:m="http://schemas.openxmlformats.org/officeDocument/2006/math" xmlns:v="urn:schemas-microsoft-com:vml" xmlns:wp14="http://schemas.microsoft.com/office/word/2010/wordprocessingDrawing" xmlns:wp="http://schemas.openxmlformats.org/drawingml/2006/wordprocessingDrawing" xmlns:w10="urn:schemas-microsoft-com:office:word" xmlns:w="http://schemas.openxmlformats.org/wordprocessingml/2006/main" xmlns:w14="http://schemas.microsoft.com/office/word/2010/wordml" xmlns:w15="http://schemas.microsoft.com/office/word/2012/wordml" xmlns:w16cex="http://schemas.microsoft.com/office/word/2018/wordml/cex" xmlns:w16cid="http://schemas.microsoft.com/office/word/2016/wordml/cid" xmlns:w16="http://schemas.microsoft.com/office/word/2018/wordml" xmlns:w16sdtdh="http://schemas.microsoft.com/office/word/2020/wordml/sdtdatahash" xmlns:w16se="http://schemas.microsoft.com/office/word/2015/wordml/symex" xmlns:wpg="http://schemas.microsoft.com/office/word/2010/wordprocessingGroup" xmlns:wpi="http://schemas.microsoft.com/office/word/2010/wordprocessingInk" xmlns:wne="http://schemas.microsoft.com/office/word/2006/wordml" xmlns:wps="http://schemas.microsoft.com/office/word/2010/wordprocessingShape" mc:Ignorable="w14 w15 w16se w16cid w16 w16cex w16sdtdh wp14">
-  <w:comment w:id="0" w:author="DECONNINCK Corentin" w:date="2022-02-10T19:57:00Z" w:initials="DC">
+  <w:comment w:id="0" w:author="Antoine Hallet" w:date="2022-02-15T11:09:00Z" w:initials="AH">
+    <w:p>
+      <w:pPr>
+        <w:pStyle w:val="Commentaire"/>
+      </w:pPr>
+      <w:r>
+        <w:rPr>
+          <w:rStyle w:val="Marquedecommentaire"/>
+        </w:rPr>
+        <w:annotationRef/>
+      </w:r>
+      <w:r>
+        <w:t xml:space="preserve">Peut-on supprimer une notoriété sans rique de ne plus pouvoir recréer une ancienne facture ? </w:t>
+      </w:r>
+    </w:p>
+  </w:comment>
+  <w:comment w:id="1" w:author="Antoine Hallet" w:date="2022-02-15T11:04:00Z" w:initials="AH">
+    <w:p>
+      <w:pPr>
+        <w:pStyle w:val="Commentaire"/>
+      </w:pPr>
+      <w:r>
+        <w:rPr>
+          <w:rStyle w:val="Marquedecommentaire"/>
+        </w:rPr>
+        <w:annotationRef/>
+      </w:r>
+      <w:r>
+        <w:t>On ne peut pas delete une voiture car si par exemple on a un proces et on doit retrouver qui conduisait la voiture et quand il faut pouvoir retrouver une trace de la voiture</w:t>
+      </w:r>
+      <w:r>
+        <w:t xml:space="preserve"> ou alors sur la réservation ? </w:t>
+      </w:r>
+    </w:p>
+  </w:comment>
+  <w:comment w:id="2" w:author="Antoine Hallet" w:date="2022-02-15T11:16:00Z" w:initials="AH">
+    <w:p>
+      <w:pPr>
+        <w:pStyle w:val="Commentaire"/>
+      </w:pPr>
+      <w:r>
+        <w:rPr>
+          <w:rStyle w:val="Marquedecommentaire"/>
+        </w:rPr>
+        <w:annotationRef/>
+      </w:r>
+      <w:r>
+        <w:t>Pareil que plus haut</w:t>
+      </w:r>
+    </w:p>
+  </w:comment>
+  <w:comment w:id="3" w:author="DECONNINCK Corentin" w:date="2022-02-10T19:57:00Z" w:initials="DC">
     <w:p>
       <w:pPr>
         <w:pStyle w:val="Commentaire"/>
@@ -2195,7 +3606,39 @@
       </w:r>
     </w:p>
   </w:comment>
-  <w:comment w:id="1" w:author="DECONNINCK Corentin" w:date="2022-02-10T20:04:00Z" w:initials="DC">
+  <w:comment w:id="4" w:author="Antoine Hallet" w:date="2022-02-15T12:00:00Z" w:initials="AH">
+    <w:p>
+      <w:pPr>
+        <w:pStyle w:val="Commentaire"/>
+      </w:pPr>
+      <w:r>
+        <w:rPr>
+          <w:rStyle w:val="Marquedecommentaire"/>
+        </w:rPr>
+        <w:annotationRef/>
+      </w:r>
+      <w:r>
+        <w:t xml:space="preserve">Doit se situer sur le client comme info ? </w:t>
+      </w:r>
+    </w:p>
+  </w:comment>
+  <w:comment w:id="5" w:author="Antoine Hallet" w:date="2022-02-15T12:03:00Z" w:initials="AH">
+    <w:p>
+      <w:pPr>
+        <w:pStyle w:val="Commentaire"/>
+      </w:pPr>
+      <w:r>
+        <w:rPr>
+          <w:rStyle w:val="Marquedecommentaire"/>
+        </w:rPr>
+        <w:annotationRef/>
+      </w:r>
+      <w:r>
+        <w:t xml:space="preserve">Plus value ou pas ? </w:t>
+      </w:r>
+    </w:p>
+  </w:comment>
+  <w:comment w:id="6" w:author="DECONNINCK Corentin" w:date="2022-02-10T20:04:00Z" w:initials="DC">
     <w:p>
       <w:pPr>
         <w:pStyle w:val="Commentaire"/>
@@ -2211,32 +3654,69 @@
       </w:r>
     </w:p>
   </w:comment>
+  <w:comment w:id="7" w:author="Antoine Hallet" w:date="2022-02-15T11:47:00Z" w:initials="AH">
+    <w:p>
+      <w:pPr>
+        <w:pStyle w:val="Commentaire"/>
+      </w:pPr>
+      <w:r>
+        <w:rPr>
+          <w:rStyle w:val="Marquedecommentaire"/>
+        </w:rPr>
+        <w:annotationRef/>
+      </w:r>
+      <w:r>
+        <w:t>Pour moi ca doit apparaitre dans Ville</w:t>
+      </w:r>
+    </w:p>
+  </w:comment>
 </w:comments>
 </file>
 
 <file path=word/commentsExtended.xml><?xml version="1.0" encoding="utf-8"?>
 <w15:commentsEx xmlns:wpc="http://schemas.microsoft.com/office/word/2010/wordprocessingCanvas" xmlns:cx="http://schemas.microsoft.com/office/drawing/2014/chartex" xmlns:cx1="http://schemas.microsoft.com/office/drawing/2015/9/8/chartex" xmlns:cx2="http://schemas.microsoft.com/office/drawing/2015/10/21/chartex" xmlns:cx3="http://schemas.microsoft.com/office/drawing/2016/5/9/chartex" xmlns:cx4="http://schemas.microsoft.com/office/drawing/2016/5/10/chartex" xmlns:cx5="http://schemas.microsoft.com/office/drawing/2016/5/11/chartex" xmlns:cx6="http://schemas.microsoft.com/office/drawing/2016/5/12/chartex" xmlns:cx7="http://schemas.microsoft.com/office/drawing/2016/5/13/chartex" xmlns:cx8="http://schemas.microsoft.com/office/drawing/2016/5/14/chartex" xmlns:mc="http://schemas.openxmlformats.org/markup-compatibility/2006" xmlns:aink="http://schemas.microsoft.com/office/drawing/2016/ink" xmlns:am3d="http://schemas.microsoft.com/office/drawing/2017/model3d" xmlns:o="urn:schemas-microsoft-com:office:office" xmlns:r="http://schemas.openxmlformats.org/officeDocument/2006/relationships" xmlns:m="http://schemas.openxmlformats.org/officeDocument/2006/math" xmlns:v="urn:schemas-microsoft-com:vml" xmlns:wp14="http://schemas.microsoft.com/office/word/2010/wordprocessingDrawing" xmlns:wp="http://schemas.openxmlformats.org/drawingml/2006/wordprocessingDrawing" xmlns:w10="urn:schemas-microsoft-com:office:word" xmlns:w="http://schemas.openxmlformats.org/wordprocessingml/2006/main" xmlns:w14="http://schemas.microsoft.com/office/word/2010/wordml" xmlns:w15="http://schemas.microsoft.com/office/word/2012/wordml" xmlns:w16cex="http://schemas.microsoft.com/office/word/2018/wordml/cex" xmlns:w16cid="http://schemas.microsoft.com/office/word/2016/wordml/cid" xmlns:w16="http://schemas.microsoft.com/office/word/2018/wordml" xmlns:w16sdtdh="http://schemas.microsoft.com/office/word/2020/wordml/sdtdatahash" xmlns:w16se="http://schemas.microsoft.com/office/word/2015/wordml/symex" xmlns:wpg="http://schemas.microsoft.com/office/word/2010/wordprocessingGroup" xmlns:wpi="http://schemas.microsoft.com/office/word/2010/wordprocessingInk" xmlns:wne="http://schemas.microsoft.com/office/word/2006/wordml" xmlns:wps="http://schemas.microsoft.com/office/word/2010/wordprocessingShape" mc:Ignorable="w14 w15 w16se w16cid w16 w16cex w16sdtdh wp14">
+  <w15:commentEx w15:paraId="31C7EA51" w15:done="0"/>
+  <w15:commentEx w15:paraId="59763A1C" w15:done="0"/>
+  <w15:commentEx w15:paraId="7E58E0D9" w15:done="0"/>
   <w15:commentEx w15:paraId="77318E37" w15:done="0"/>
+  <w15:commentEx w15:paraId="58CE9E40" w15:done="0"/>
+  <w15:commentEx w15:paraId="6654081C" w15:done="0"/>
   <w15:commentEx w15:paraId="584A5014" w15:done="0"/>
+  <w15:commentEx w15:paraId="3495A982" w15:done="0"/>
 </w15:commentsEx>
 </file>
 
 <file path=word/commentsExtensible.xml><?xml version="1.0" encoding="utf-8"?>
 <w16cex:commentsExtensible xmlns:wpc="http://schemas.microsoft.com/office/word/2010/wordprocessingCanvas" xmlns:cx="http://schemas.microsoft.com/office/drawing/2014/chartex" xmlns:cx1="http://schemas.microsoft.com/office/drawing/2015/9/8/chartex" xmlns:cx2="http://schemas.microsoft.com/office/drawing/2015/10/21/chartex" xmlns:cx3="http://schemas.microsoft.com/office/drawing/2016/5/9/chartex" xmlns:cx4="http://schemas.microsoft.com/office/drawing/2016/5/10/chartex" xmlns:cx5="http://schemas.microsoft.com/office/drawing/2016/5/11/chartex" xmlns:cx6="http://schemas.microsoft.com/office/drawing/2016/5/12/chartex" xmlns:cx7="http://schemas.microsoft.com/office/drawing/2016/5/13/chartex" xmlns:cx8="http://schemas.microsoft.com/office/drawing/2016/5/14/chartex" xmlns:mc="http://schemas.openxmlformats.org/markup-compatibility/2006" xmlns:aink="http://schemas.microsoft.com/office/drawing/2016/ink" xmlns:am3d="http://schemas.microsoft.com/office/drawing/2017/model3d" xmlns:o="urn:schemas-microsoft-com:office:office" xmlns:r="http://schemas.openxmlformats.org/officeDocument/2006/relationships" xmlns:m="http://schemas.openxmlformats.org/officeDocument/2006/math" xmlns:v="urn:schemas-microsoft-com:vml" xmlns:wp14="http://schemas.microsoft.com/office/word/2010/wordprocessingDrawing" xmlns:wp="http://schemas.openxmlformats.org/drawingml/2006/wordprocessingDrawing" xmlns:w10="urn:schemas-microsoft-com:office:word" xmlns:w="http://schemas.openxmlformats.org/wordprocessingml/2006/main" xmlns:w14="http://schemas.microsoft.com/office/word/2010/wordml" xmlns:w15="http://schemas.microsoft.com/office/word/2012/wordml" xmlns:w16cex="http://schemas.microsoft.com/office/word/2018/wordml/cex" xmlns:w16cid="http://schemas.microsoft.com/office/word/2016/wordml/cid" xmlns:w16="http://schemas.microsoft.com/office/word/2018/wordml" xmlns:w16sdtdh="http://schemas.microsoft.com/office/word/2020/wordml/sdtdatahash" xmlns:w16se="http://schemas.microsoft.com/office/word/2015/wordml/symex" xmlns:wpg="http://schemas.microsoft.com/office/word/2010/wordprocessingGroup" xmlns:wpi="http://schemas.microsoft.com/office/word/2010/wordprocessingInk" xmlns:wne="http://schemas.microsoft.com/office/word/2006/wordml" xmlns:wps="http://schemas.microsoft.com/office/word/2010/wordprocessingShape" mc:Ignorable="w14 w15 w16se w16cid w16 w16cex w16sdtdh wp14">
+  <w16cex:commentExtensible w16cex:durableId="25B6085A" w16cex:dateUtc="2022-02-15T10:09:00Z"/>
+  <w16cex:commentExtensible w16cex:durableId="25B6074E" w16cex:dateUtc="2022-02-15T10:04:00Z"/>
+  <w16cex:commentExtensible w16cex:durableId="25B609F1" w16cex:dateUtc="2022-02-15T10:16:00Z"/>
   <w16cex:commentExtensible w16cex:durableId="25AFECBA" w16cex:dateUtc="2022-02-10T18:57:00Z"/>
+  <w16cex:commentExtensible w16cex:durableId="25B61464" w16cex:dateUtc="2022-02-15T11:00:00Z"/>
+  <w16cex:commentExtensible w16cex:durableId="25B614FC" w16cex:dateUtc="2022-02-15T11:03:00Z"/>
   <w16cex:commentExtensible w16cex:durableId="25AFEE32" w16cex:dateUtc="2022-02-10T19:04:00Z"/>
+  <w16cex:commentExtensible w16cex:durableId="25B61151" w16cex:dateUtc="2022-02-15T10:47:00Z"/>
 </w16cex:commentsExtensible>
 </file>
 
 <file path=word/commentsIds.xml><?xml version="1.0" encoding="utf-8"?>
 <w16cid:commentsIds xmlns:wpc="http://schemas.microsoft.com/office/word/2010/wordprocessingCanvas" xmlns:cx="http://schemas.microsoft.com/office/drawing/2014/chartex" xmlns:cx1="http://schemas.microsoft.com/office/drawing/2015/9/8/chartex" xmlns:cx2="http://schemas.microsoft.com/office/drawing/2015/10/21/chartex" xmlns:cx3="http://schemas.microsoft.com/office/drawing/2016/5/9/chartex" xmlns:cx4="http://schemas.microsoft.com/office/drawing/2016/5/10/chartex" xmlns:cx5="http://schemas.microsoft.com/office/drawing/2016/5/11/chartex" xmlns:cx6="http://schemas.microsoft.com/office/drawing/2016/5/12/chartex" xmlns:cx7="http://schemas.microsoft.com/office/drawing/2016/5/13/chartex" xmlns:cx8="http://schemas.microsoft.com/office/drawing/2016/5/14/chartex" xmlns:mc="http://schemas.openxmlformats.org/markup-compatibility/2006" xmlns:aink="http://schemas.microsoft.com/office/drawing/2016/ink" xmlns:am3d="http://schemas.microsoft.com/office/drawing/2017/model3d" xmlns:o="urn:schemas-microsoft-com:office:office" xmlns:r="http://schemas.openxmlformats.org/officeDocument/2006/relationships" xmlns:m="http://schemas.openxmlformats.org/officeDocument/2006/math" xmlns:v="urn:schemas-microsoft-com:vml" xmlns:wp14="http://schemas.microsoft.com/office/word/2010/wordprocessingDrawing" xmlns:wp="http://schemas.openxmlformats.org/drawingml/2006/wordprocessingDrawing" xmlns:w10="urn:schemas-microsoft-com:office:word" xmlns:w="http://schemas.openxmlformats.org/wordprocessingml/2006/main" xmlns:w14="http://schemas.microsoft.com/office/word/2010/wordml" xmlns:w15="http://schemas.microsoft.com/office/word/2012/wordml" xmlns:w16cex="http://schemas.microsoft.com/office/word/2018/wordml/cex" xmlns:w16cid="http://schemas.microsoft.com/office/word/2016/wordml/cid" xmlns:w16="http://schemas.microsoft.com/office/word/2018/wordml" xmlns:w16sdtdh="http://schemas.microsoft.com/office/word/2020/wordml/sdtdatahash" xmlns:w16se="http://schemas.microsoft.com/office/word/2015/wordml/symex" xmlns:wpg="http://schemas.microsoft.com/office/word/2010/wordprocessingGroup" xmlns:wpi="http://schemas.microsoft.com/office/word/2010/wordprocessingInk" xmlns:wne="http://schemas.microsoft.com/office/word/2006/wordml" xmlns:wps="http://schemas.microsoft.com/office/word/2010/wordprocessingShape" mc:Ignorable="w14 w15 w16se w16cid w16 w16cex w16sdtdh wp14">
+  <w16cid:commentId w16cid:paraId="31C7EA51" w16cid:durableId="25B6085A"/>
+  <w16cid:commentId w16cid:paraId="59763A1C" w16cid:durableId="25B6074E"/>
+  <w16cid:commentId w16cid:paraId="7E58E0D9" w16cid:durableId="25B609F1"/>
   <w16cid:commentId w16cid:paraId="77318E37" w16cid:durableId="25AFECBA"/>
+  <w16cid:commentId w16cid:paraId="58CE9E40" w16cid:durableId="25B61464"/>
+  <w16cid:commentId w16cid:paraId="6654081C" w16cid:durableId="25B614FC"/>
   <w16cid:commentId w16cid:paraId="584A5014" w16cid:durableId="25AFEE32"/>
+  <w16cid:commentId w16cid:paraId="3495A982" w16cid:durableId="25B61151"/>
 </w16cid:commentsIds>
 </file>
 
 <file path=word/people.xml><?xml version="1.0" encoding="utf-8"?>
 <w15:people xmlns:wpc="http://schemas.microsoft.com/office/word/2010/wordprocessingCanvas" xmlns:cx="http://schemas.microsoft.com/office/drawing/2014/chartex" xmlns:cx1="http://schemas.microsoft.com/office/drawing/2015/9/8/chartex" xmlns:cx2="http://schemas.microsoft.com/office/drawing/2015/10/21/chartex" xmlns:cx3="http://schemas.microsoft.com/office/drawing/2016/5/9/chartex" xmlns:cx4="http://schemas.microsoft.com/office/drawing/2016/5/10/chartex" xmlns:cx5="http://schemas.microsoft.com/office/drawing/2016/5/11/chartex" xmlns:cx6="http://schemas.microsoft.com/office/drawing/2016/5/12/chartex" xmlns:cx7="http://schemas.microsoft.com/office/drawing/2016/5/13/chartex" xmlns:cx8="http://schemas.microsoft.com/office/drawing/2016/5/14/chartex" xmlns:mc="http://schemas.openxmlformats.org/markup-compatibility/2006" xmlns:aink="http://schemas.microsoft.com/office/drawing/2016/ink" xmlns:am3d="http://schemas.microsoft.com/office/drawing/2017/model3d" xmlns:o="urn:schemas-microsoft-com:office:office" xmlns:r="http://schemas.openxmlformats.org/officeDocument/2006/relationships" xmlns:m="http://schemas.openxmlformats.org/officeDocument/2006/math" xmlns:v="urn:schemas-microsoft-com:vml" xmlns:wp14="http://schemas.microsoft.com/office/word/2010/wordprocessingDrawing" xmlns:wp="http://schemas.openxmlformats.org/drawingml/2006/wordprocessingDrawing" xmlns:w10="urn:schemas-microsoft-com:office:word" xmlns:w="http://schemas.openxmlformats.org/wordprocessingml/2006/main" xmlns:w14="http://schemas.microsoft.com/office/word/2010/wordml" xmlns:w15="http://schemas.microsoft.com/office/word/2012/wordml" xmlns:w16cex="http://schemas.microsoft.com/office/word/2018/wordml/cex" xmlns:w16cid="http://schemas.microsoft.com/office/word/2016/wordml/cid" xmlns:w16="http://schemas.microsoft.com/office/word/2018/wordml" xmlns:w16sdtdh="http://schemas.microsoft.com/office/word/2020/wordml/sdtdatahash" xmlns:w16se="http://schemas.microsoft.com/office/word/2015/wordml/symex" xmlns:wpg="http://schemas.microsoft.com/office/word/2010/wordprocessingGroup" xmlns:wpi="http://schemas.microsoft.com/office/word/2010/wordprocessingInk" xmlns:wne="http://schemas.microsoft.com/office/word/2006/wordml" xmlns:wps="http://schemas.microsoft.com/office/word/2010/wordprocessingShape" mc:Ignorable="w14 w15 w16se w16cid w16 w16cex w16sdtdh wp14">
+  <w15:person w15:author="Antoine Hallet">
+    <w15:presenceInfo w15:providerId="Windows Live" w15:userId="60e907e34d187eeb"/>
+  </w15:person>
   <w15:person w15:author="DECONNINCK Corentin">
     <w15:presenceInfo w15:providerId="AD" w15:userId="S::PSR11198@students.ephec.be::c102b9eb-474c-4d33-90a1-7f4158a8d0a4"/>
   </w15:person>

</xml_diff>

<commit_message>
Réponses aux remarques et ajout de Mr Hallet
</commit_message>
<xml_diff>
--- a/Projet - Contraintes.docx
+++ b/Projet - Contraintes.docx
@@ -715,12 +715,20 @@
                 <w:color w:val="0070C0"/>
               </w:rPr>
             </w:pPr>
+            <w:commentRangeStart w:id="1"/>
             <w:r>
               <w:rPr>
                 <w:color w:val="0070C0"/>
               </w:rPr>
               <w:t>Une voiture doit avoir une notoriété</w:t>
             </w:r>
+            <w:commentRangeEnd w:id="1"/>
+            <w:r>
+              <w:rPr>
+                <w:rStyle w:val="Marquedecommentaire"/>
+              </w:rPr>
+              <w:commentReference w:id="1"/>
+            </w:r>
           </w:p>
         </w:tc>
       </w:tr>
@@ -767,19 +775,19 @@
               </w:rPr>
               <w:t xml:space="preserve">Une voiture a un champs EstActive pour savoir si elle est toujours utiliser par la société ou </w:t>
             </w:r>
-            <w:commentRangeStart w:id="1"/>
+            <w:commentRangeStart w:id="2"/>
             <w:r>
               <w:rPr>
                 <w:color w:val="0070C0"/>
               </w:rPr>
               <w:t>pas</w:t>
             </w:r>
-            <w:commentRangeEnd w:id="1"/>
+            <w:commentRangeEnd w:id="2"/>
             <w:r>
               <w:rPr>
                 <w:rStyle w:val="Marquedecommentaire"/>
               </w:rPr>
-              <w:commentReference w:id="1"/>
+              <w:commentReference w:id="2"/>
             </w:r>
           </w:p>
         </w:tc>
@@ -1007,7 +1015,7 @@
                 <w:color w:val="0070C0"/>
               </w:rPr>
             </w:pPr>
-            <w:commentRangeStart w:id="2"/>
+            <w:commentRangeStart w:id="3"/>
             <w:r>
               <w:rPr>
                 <w:color w:val="0070C0"/>
@@ -1044,12 +1052,12 @@
               </w:rPr>
               <w:t>signifie si il est toujours en activité ou pas</w:t>
             </w:r>
-            <w:commentRangeEnd w:id="2"/>
+            <w:commentRangeEnd w:id="3"/>
             <w:r>
               <w:rPr>
                 <w:rStyle w:val="Marquedecommentaire"/>
               </w:rPr>
-              <w:commentReference w:id="2"/>
+              <w:commentReference w:id="3"/>
             </w:r>
           </w:p>
         </w:tc>
@@ -1435,8 +1443,9 @@
                 <w:color w:val="538135" w:themeColor="accent6" w:themeShade="BF"/>
               </w:rPr>
             </w:pPr>
-            <w:commentRangeStart w:id="3"/>
             <w:commentRangeStart w:id="4"/>
+            <w:commentRangeStart w:id="5"/>
+            <w:commentRangeStart w:id="6"/>
             <w:r>
               <w:rPr>
                 <w:strike/>
@@ -1451,22 +1460,29 @@
               </w:rPr>
               <w:t xml:space="preserve"> </w:t>
             </w:r>
-            <w:commentRangeEnd w:id="3"/>
+            <w:commentRangeEnd w:id="4"/>
             <w:r>
               <w:rPr>
                 <w:rStyle w:val="Marquedecommentaire"/>
                 <w:strike/>
                 <w:color w:val="538135" w:themeColor="accent6" w:themeShade="BF"/>
               </w:rPr>
-              <w:commentReference w:id="3"/>
-            </w:r>
-            <w:commentRangeEnd w:id="4"/>
+              <w:commentReference w:id="4"/>
+            </w:r>
+            <w:commentRangeEnd w:id="5"/>
             <w:r>
               <w:rPr>
                 <w:rStyle w:val="Marquedecommentaire"/>
                 <w:color w:val="538135" w:themeColor="accent6" w:themeShade="BF"/>
               </w:rPr>
-              <w:commentReference w:id="4"/>
+              <w:commentReference w:id="5"/>
+            </w:r>
+            <w:commentRangeEnd w:id="6"/>
+            <w:r>
+              <w:rPr>
+                <w:rStyle w:val="Marquedecommentaire"/>
+              </w:rPr>
+              <w:commentReference w:id="6"/>
             </w:r>
           </w:p>
         </w:tc>
@@ -1676,42 +1692,51 @@
                 <w:color w:val="0070C0"/>
               </w:rPr>
             </w:pPr>
+            <w:commentRangeStart w:id="7"/>
             <w:r>
               <w:rPr>
                 <w:color w:val="0070C0"/>
               </w:rPr>
               <w:t>Une réservation a une date de fin</w:t>
             </w:r>
-          </w:p>
-        </w:tc>
-      </w:tr>
-      <w:tr>
-        <w:tc>
-          <w:tcPr>
-            <w:tcW w:w="2122" w:type="dxa"/>
-          </w:tcPr>
-          <w:p/>
-        </w:tc>
-        <w:tc>
-          <w:tcPr>
-            <w:tcW w:w="6940" w:type="dxa"/>
-          </w:tcPr>
-          <w:p/>
-        </w:tc>
-      </w:tr>
-      <w:tr>
-        <w:tc>
-          <w:tcPr>
-            <w:tcW w:w="2122" w:type="dxa"/>
-          </w:tcPr>
-          <w:p/>
-        </w:tc>
-        <w:tc>
-          <w:tcPr>
-            <w:tcW w:w="6940" w:type="dxa"/>
-          </w:tcPr>
-          <w:p>
-            <w:commentRangeStart w:id="5"/>
+            <w:commentRangeEnd w:id="7"/>
+            <w:r>
+              <w:rPr>
+                <w:rStyle w:val="Marquedecommentaire"/>
+              </w:rPr>
+              <w:commentReference w:id="7"/>
+            </w:r>
+          </w:p>
+        </w:tc>
+      </w:tr>
+      <w:tr>
+        <w:tc>
+          <w:tcPr>
+            <w:tcW w:w="2122" w:type="dxa"/>
+          </w:tcPr>
+          <w:p/>
+        </w:tc>
+        <w:tc>
+          <w:tcPr>
+            <w:tcW w:w="6940" w:type="dxa"/>
+          </w:tcPr>
+          <w:p/>
+        </w:tc>
+      </w:tr>
+      <w:tr>
+        <w:tc>
+          <w:tcPr>
+            <w:tcW w:w="2122" w:type="dxa"/>
+          </w:tcPr>
+          <w:p/>
+        </w:tc>
+        <w:tc>
+          <w:tcPr>
+            <w:tcW w:w="6940" w:type="dxa"/>
+          </w:tcPr>
+          <w:p>
+            <w:commentRangeStart w:id="8"/>
+            <w:commentRangeStart w:id="9"/>
             <w:r>
               <w:rPr>
                 <w:color w:val="0070C0"/>
@@ -1730,12 +1755,19 @@
               </w:rPr>
               <w:t>servation a une information si elle est déjà payée</w:t>
             </w:r>
-            <w:commentRangeEnd w:id="5"/>
+            <w:commentRangeEnd w:id="8"/>
             <w:r>
               <w:rPr>
                 <w:rStyle w:val="Marquedecommentaire"/>
               </w:rPr>
-              <w:commentReference w:id="5"/>
+              <w:commentReference w:id="8"/>
+            </w:r>
+            <w:commentRangeEnd w:id="9"/>
+            <w:r>
+              <w:rPr>
+                <w:rStyle w:val="Marquedecommentaire"/>
+              </w:rPr>
+              <w:commentReference w:id="9"/>
             </w:r>
           </w:p>
         </w:tc>
@@ -2065,19 +2097,19 @@
                 <w:color w:val="ED7D31" w:themeColor="accent2"/>
               </w:rPr>
             </w:pPr>
-            <w:commentRangeStart w:id="6"/>
+            <w:commentRangeStart w:id="10"/>
             <w:r>
               <w:rPr>
                 <w:color w:val="ED7D31" w:themeColor="accent2"/>
               </w:rPr>
               <w:t>Il ne peut y avoir que maximum un dépôt par ville (0 ou 1)</w:t>
             </w:r>
-            <w:commentRangeEnd w:id="6"/>
+            <w:commentRangeEnd w:id="10"/>
             <w:r>
               <w:rPr>
                 <w:rStyle w:val="Marquedecommentaire"/>
               </w:rPr>
-              <w:commentReference w:id="6"/>
+              <w:commentReference w:id="10"/>
             </w:r>
           </w:p>
         </w:tc>
@@ -2319,7 +2351,8 @@
                 <w:strike/>
               </w:rPr>
             </w:pPr>
-            <w:commentRangeStart w:id="7"/>
+            <w:commentRangeStart w:id="11"/>
+            <w:commentRangeStart w:id="12"/>
             <w:r>
               <w:rPr>
                 <w:strike/>
@@ -2327,12 +2360,19 @@
               </w:rPr>
               <w:t>Une ville doit appartenir à un et un seul pays</w:t>
             </w:r>
-            <w:commentRangeEnd w:id="7"/>
+            <w:commentRangeEnd w:id="11"/>
             <w:r>
               <w:rPr>
                 <w:rStyle w:val="Marquedecommentaire"/>
               </w:rPr>
-              <w:commentReference w:id="7"/>
+              <w:commentReference w:id="11"/>
+            </w:r>
+            <w:commentRangeEnd w:id="12"/>
+            <w:r>
+              <w:rPr>
+                <w:rStyle w:val="Marquedecommentaire"/>
+              </w:rPr>
+              <w:commentReference w:id="12"/>
             </w:r>
           </w:p>
         </w:tc>
@@ -2738,6 +2778,7 @@
             <w:tcW w:w="6940" w:type="dxa"/>
           </w:tcPr>
           <w:p>
+            <w:commentRangeStart w:id="13"/>
             <w:r>
               <w:rPr>
                 <w:color w:val="0070C0"/>
@@ -2750,6 +2791,13 @@
               </w:rPr>
               <w:t>un prix</w:t>
             </w:r>
+            <w:commentRangeEnd w:id="13"/>
+            <w:r>
+              <w:rPr>
+                <w:rStyle w:val="Marquedecommentaire"/>
+              </w:rPr>
+              <w:commentReference w:id="13"/>
+            </w:r>
           </w:p>
         </w:tc>
       </w:tr>
@@ -2794,7 +2842,7 @@
               <w:rPr>
                 <w:color w:val="0070C0"/>
               </w:rPr>
-              <w:t>Un prix peut appartenir  à 0 ou plusieurs pays</w:t>
+              <w:t>Un prix peut appartenir à 0 ou plusieurs pays</w:t>
             </w:r>
           </w:p>
         </w:tc>
@@ -2947,6 +2995,20 @@
           <w:tcPr>
             <w:tcW w:w="6940" w:type="dxa"/>
           </w:tcPr>
+          <w:p/>
+        </w:tc>
+      </w:tr>
+      <w:tr>
+        <w:tc>
+          <w:tcPr>
+            <w:tcW w:w="2122" w:type="dxa"/>
+          </w:tcPr>
+          <w:p/>
+        </w:tc>
+        <w:tc>
+          <w:tcPr>
+            <w:tcW w:w="6940" w:type="dxa"/>
+          </w:tcPr>
           <w:p>
             <w:r>
               <w:rPr>
@@ -2955,20 +3017,6 @@
               <w:t>Un forfait est obligatoirement lié à deux dépots différents</w:t>
             </w:r>
           </w:p>
-        </w:tc>
-      </w:tr>
-      <w:tr>
-        <w:tc>
-          <w:tcPr>
-            <w:tcW w:w="2122" w:type="dxa"/>
-          </w:tcPr>
-          <w:p/>
-        </w:tc>
-        <w:tc>
-          <w:tcPr>
-            <w:tcW w:w="6940" w:type="dxa"/>
-          </w:tcPr>
-          <w:p/>
         </w:tc>
       </w:tr>
       <w:tr>
@@ -3350,7 +3398,21 @@
               <w:rPr>
                 <w:color w:val="0070C0"/>
               </w:rPr>
-              <w:t xml:space="preserve"> voiture rend inactif celle-ci</w:t>
+              <w:t xml:space="preserve"> voiture rend inactif celle-</w:t>
+            </w:r>
+            <w:commentRangeStart w:id="14"/>
+            <w:r>
+              <w:rPr>
+                <w:color w:val="0070C0"/>
+              </w:rPr>
+              <w:t>ci</w:t>
+            </w:r>
+            <w:commentRangeEnd w:id="14"/>
+            <w:r>
+              <w:rPr>
+                <w:rStyle w:val="Marquedecommentaire"/>
+              </w:rPr>
+              <w:commentReference w:id="14"/>
             </w:r>
           </w:p>
         </w:tc>
@@ -3483,7 +3545,7 @@
       </w:r>
     </w:p>
   </w:comment>
-  <w:comment w:id="1" w:author="Antoine Hallet" w:date="2022-02-15T11:04:00Z" w:initials="AH">
+  <w:comment w:id="1" w:author="DECONNINCK Corentin" w:date="2022-02-16T17:44:00Z" w:initials="DC">
     <w:p>
       <w:pPr>
         <w:pStyle w:val="Commentaire"/>
@@ -3495,14 +3557,11 @@
         <w:annotationRef/>
       </w:r>
       <w:r>
-        <w:t>On ne peut pas delete une voiture car si par exemple on a un proces et on doit retrouver qui conduisait la voiture et quand il faut pouvoir retrouver une trace de la voiture</w:t>
-      </w:r>
-      <w:r>
-        <w:t xml:space="preserve"> ou alors sur la réservation ? </w:t>
+        <w:t>Redondant avec le dernier non ?</w:t>
       </w:r>
     </w:p>
   </w:comment>
-  <w:comment w:id="2" w:author="Antoine Hallet" w:date="2022-02-15T11:16:00Z" w:initials="AH">
+  <w:comment w:id="2" w:author="Antoine Hallet" w:date="2022-02-15T11:04:00Z" w:initials="AH">
     <w:p>
       <w:pPr>
         <w:pStyle w:val="Commentaire"/>
@@ -3514,11 +3573,14 @@
         <w:annotationRef/>
       </w:r>
       <w:r>
-        <w:t>Pareil que plus haut</w:t>
+        <w:t>On ne peut pas delete une voiture car si par exemple on a un proces et on doit retrouver qui conduisait la voiture et quand il faut pouvoir retrouver une trace de la voiture</w:t>
+      </w:r>
+      <w:r>
+        <w:t xml:space="preserve"> ou alors sur la réservation ? </w:t>
       </w:r>
     </w:p>
   </w:comment>
-  <w:comment w:id="3" w:author="DECONNINCK Corentin" w:date="2022-02-10T19:57:00Z" w:initials="DC">
+  <w:comment w:id="3" w:author="Antoine Hallet" w:date="2022-02-15T11:16:00Z" w:initials="AH">
     <w:p>
       <w:pPr>
         <w:pStyle w:val="Commentaire"/>
@@ -3530,11 +3592,11 @@
         <w:annotationRef/>
       </w:r>
       <w:r>
-        <w:t>Quid si un client veut réserver à l’avance pour plusieurs périodes différentes</w:t>
+        <w:t>Pareil que plus haut</w:t>
       </w:r>
     </w:p>
   </w:comment>
-  <w:comment w:id="4" w:author="Antoine Hallet" w:date="2022-02-15T12:00:00Z" w:initials="AH">
+  <w:comment w:id="4" w:author="DECONNINCK Corentin" w:date="2022-02-10T19:57:00Z" w:initials="DC">
     <w:p>
       <w:pPr>
         <w:pStyle w:val="Commentaire"/>
@@ -3546,11 +3608,11 @@
         <w:annotationRef/>
       </w:r>
       <w:r>
-        <w:t xml:space="preserve">Doit se situer sur le client comme info ? </w:t>
+        <w:t>Quid si un client veut réserver à l’avance pour plusieurs périodes différentes</w:t>
       </w:r>
     </w:p>
   </w:comment>
-  <w:comment w:id="5" w:author="Antoine Hallet" w:date="2022-02-15T12:03:00Z" w:initials="AH">
+  <w:comment w:id="5" w:author="Antoine Hallet" w:date="2022-02-15T12:00:00Z" w:initials="AH">
     <w:p>
       <w:pPr>
         <w:pStyle w:val="Commentaire"/>
@@ -3562,11 +3624,11 @@
         <w:annotationRef/>
       </w:r>
       <w:r>
-        <w:t xml:space="preserve">Plus value ou pas ? </w:t>
+        <w:t xml:space="preserve">Doit se situer sur le client comme info ? </w:t>
       </w:r>
     </w:p>
   </w:comment>
-  <w:comment w:id="6" w:author="DECONNINCK Corentin" w:date="2022-02-10T20:04:00Z" w:initials="DC">
+  <w:comment w:id="6" w:author="DECONNINCK Corentin" w:date="2022-02-16T17:52:00Z" w:initials="DC">
     <w:p>
       <w:pPr>
         <w:pStyle w:val="Commentaire"/>
@@ -3578,11 +3640,11 @@
         <w:annotationRef/>
       </w:r>
       <w:r>
-        <w:t>Un seul dépôt par ville ? (Postulat) ?</w:t>
+        <w:t xml:space="preserve">Peut être inverser le sens de la phrase : Une réservation ne concerne qu’un et un seul client ? </w:t>
       </w:r>
     </w:p>
   </w:comment>
-  <w:comment w:id="7" w:author="Antoine Hallet" w:date="2022-02-15T11:47:00Z" w:initials="AH">
+  <w:comment w:id="7" w:author="DECONNINCK Corentin" w:date="2022-02-16T17:48:00Z" w:initials="DC">
     <w:p>
       <w:pPr>
         <w:pStyle w:val="Commentaire"/>
@@ -3594,15 +3656,119 @@
         <w:annotationRef/>
       </w:r>
       <w:r>
-        <w:t>Pour moi ca doit apparaitre dans Ville</w:t>
+        <w:t>Optionnel, la date de fin devrait pouvoir être nulle jusqu’à la remise effective du véhicule.</w:t>
       </w:r>
     </w:p>
+  </w:comment>
+  <w:comment w:id="8" w:author="Antoine Hallet" w:date="2022-02-15T12:03:00Z" w:initials="AH">
     <w:p>
       <w:pPr>
         <w:pStyle w:val="Commentaire"/>
       </w:pPr>
       <w:r>
-        <w:t>Yes (corentin)</w:t>
+        <w:rPr>
+          <w:rStyle w:val="Marquedecommentaire"/>
+        </w:rPr>
+        <w:annotationRef/>
+      </w:r>
+      <w:r>
+        <w:t xml:space="preserve">Plus value ou pas ? </w:t>
+      </w:r>
+    </w:p>
+  </w:comment>
+  <w:comment w:id="9" w:author="DECONNINCK Corentin" w:date="2022-02-16T17:52:00Z" w:initials="DC">
+    <w:p>
+      <w:pPr>
+        <w:pStyle w:val="Commentaire"/>
+      </w:pPr>
+      <w:r>
+        <w:rPr>
+          <w:rStyle w:val="Marquedecommentaire"/>
+        </w:rPr>
+        <w:annotationRef/>
+      </w:r>
+      <w:r>
+        <w:t>Je ne pense pas qu’il faille donner la possibilité de payer à l’avancer car cela complique le tout (quid si le client ne ramene pas au bon endroit, il faudra calculer la différence à payer)</w:t>
+      </w:r>
+    </w:p>
+  </w:comment>
+  <w:comment w:id="10" w:author="DECONNINCK Corentin" w:date="2022-02-10T20:04:00Z" w:initials="DC">
+    <w:p>
+      <w:pPr>
+        <w:pStyle w:val="Commentaire"/>
+      </w:pPr>
+      <w:r>
+        <w:rPr>
+          <w:rStyle w:val="Marquedecommentaire"/>
+        </w:rPr>
+        <w:annotationRef/>
+      </w:r>
+      <w:r>
+        <w:t>Un seul dépôt par ville ? (Postulat) ?</w:t>
+      </w:r>
+    </w:p>
+  </w:comment>
+  <w:comment w:id="11" w:author="Antoine Hallet" w:date="2022-02-15T11:47:00Z" w:initials="AH">
+    <w:p>
+      <w:pPr>
+        <w:pStyle w:val="Commentaire"/>
+      </w:pPr>
+      <w:r>
+        <w:rPr>
+          <w:rStyle w:val="Marquedecommentaire"/>
+        </w:rPr>
+        <w:annotationRef/>
+      </w:r>
+      <w:r>
+        <w:t>Pour moi ca doit apparaitre dans Ville</w:t>
+      </w:r>
+    </w:p>
+  </w:comment>
+  <w:comment w:id="12" w:author="DECONNINCK Corentin" w:date="2022-02-16T17:52:00Z" w:initials="DC">
+    <w:p>
+      <w:pPr>
+        <w:pStyle w:val="Commentaire"/>
+      </w:pPr>
+      <w:r>
+        <w:rPr>
+          <w:rStyle w:val="Marquedecommentaire"/>
+        </w:rPr>
+        <w:annotationRef/>
+      </w:r>
+      <w:r>
+        <w:t>Yes, mais la phrase dans ville doit être revue car ça sonne bizarre (corentin)</w:t>
+      </w:r>
+    </w:p>
+  </w:comment>
+  <w:comment w:id="13" w:author="DECONNINCK Corentin" w:date="2022-02-16T17:50:00Z" w:initials="DC">
+    <w:p>
+      <w:pPr>
+        <w:pStyle w:val="Commentaire"/>
+      </w:pPr>
+      <w:r>
+        <w:rPr>
+          <w:rStyle w:val="Marquedecommentaire"/>
+        </w:rPr>
+        <w:annotationRef/>
+      </w:r>
+      <w:r>
+        <w:t>« un prix possède une valeur ? »</w:t>
+      </w:r>
+    </w:p>
+  </w:comment>
+  <w:comment w:id="14" w:author="DECONNINCK Corentin" w:date="2022-02-16T17:51:00Z" w:initials="DC">
+    <w:p>
+      <w:pPr>
+        <w:pStyle w:val="Commentaire"/>
+      </w:pPr>
+      <w:r>
+        <w:rPr>
+          <w:rStyle w:val="Marquedecommentaire"/>
+        </w:rPr>
+        <w:annotationRef/>
+      </w:r>
+      <w:r>
+        <w:t>Je comprend ce que tu veux dire mais la formulation n’est pas bonne selon moi</w:t>
       </w:r>
     </w:p>
   </w:comment>
@@ -3612,39 +3778,60 @@
 <file path=word/commentsExtended.xml><?xml version="1.0" encoding="utf-8"?>
 <w15:commentsEx xmlns:wpc="http://schemas.microsoft.com/office/word/2010/wordprocessingCanvas" xmlns:cx="http://schemas.microsoft.com/office/drawing/2014/chartex" xmlns:cx1="http://schemas.microsoft.com/office/drawing/2015/9/8/chartex" xmlns:cx2="http://schemas.microsoft.com/office/drawing/2015/10/21/chartex" xmlns:cx3="http://schemas.microsoft.com/office/drawing/2016/5/9/chartex" xmlns:cx4="http://schemas.microsoft.com/office/drawing/2016/5/10/chartex" xmlns:cx5="http://schemas.microsoft.com/office/drawing/2016/5/11/chartex" xmlns:cx6="http://schemas.microsoft.com/office/drawing/2016/5/12/chartex" xmlns:cx7="http://schemas.microsoft.com/office/drawing/2016/5/13/chartex" xmlns:cx8="http://schemas.microsoft.com/office/drawing/2016/5/14/chartex" xmlns:mc="http://schemas.openxmlformats.org/markup-compatibility/2006" xmlns:aink="http://schemas.microsoft.com/office/drawing/2016/ink" xmlns:am3d="http://schemas.microsoft.com/office/drawing/2017/model3d" xmlns:o="urn:schemas-microsoft-com:office:office" xmlns:r="http://schemas.openxmlformats.org/officeDocument/2006/relationships" xmlns:m="http://schemas.openxmlformats.org/officeDocument/2006/math" xmlns:v="urn:schemas-microsoft-com:vml" xmlns:wp14="http://schemas.microsoft.com/office/word/2010/wordprocessingDrawing" xmlns:wp="http://schemas.openxmlformats.org/drawingml/2006/wordprocessingDrawing" xmlns:w10="urn:schemas-microsoft-com:office:word" xmlns:w="http://schemas.openxmlformats.org/wordprocessingml/2006/main" xmlns:w14="http://schemas.microsoft.com/office/word/2010/wordml" xmlns:w15="http://schemas.microsoft.com/office/word/2012/wordml" xmlns:w16cex="http://schemas.microsoft.com/office/word/2018/wordml/cex" xmlns:w16cid="http://schemas.microsoft.com/office/word/2016/wordml/cid" xmlns:w16="http://schemas.microsoft.com/office/word/2018/wordml" xmlns:w16sdtdh="http://schemas.microsoft.com/office/word/2020/wordml/sdtdatahash" xmlns:w16se="http://schemas.microsoft.com/office/word/2015/wordml/symex" xmlns:wpg="http://schemas.microsoft.com/office/word/2010/wordprocessingGroup" xmlns:wpi="http://schemas.microsoft.com/office/word/2010/wordprocessingInk" xmlns:wne="http://schemas.microsoft.com/office/word/2006/wordml" xmlns:wps="http://schemas.microsoft.com/office/word/2010/wordprocessingShape" mc:Ignorable="w14 w15 w16se w16cid w16 w16cex w16sdtdh wp14">
   <w15:commentEx w15:paraId="31C7EA51" w15:done="0"/>
+  <w15:commentEx w15:paraId="16FDB053" w15:done="0"/>
   <w15:commentEx w15:paraId="59763A1C" w15:done="0"/>
   <w15:commentEx w15:paraId="7E58E0D9" w15:done="0"/>
   <w15:commentEx w15:paraId="77318E37" w15:done="0"/>
   <w15:commentEx w15:paraId="58CE9E40" w15:done="0"/>
+  <w15:commentEx w15:paraId="6A7B2E22" w15:paraIdParent="58CE9E40" w15:done="0"/>
+  <w15:commentEx w15:paraId="48DAAB23" w15:done="0"/>
   <w15:commentEx w15:paraId="6654081C" w15:done="0"/>
+  <w15:commentEx w15:paraId="150E31FF" w15:paraIdParent="6654081C" w15:done="0"/>
   <w15:commentEx w15:paraId="584A5014" w15:done="0"/>
   <w15:commentEx w15:paraId="3495A982" w15:done="0"/>
+  <w15:commentEx w15:paraId="1D3EFC78" w15:paraIdParent="3495A982" w15:done="0"/>
+  <w15:commentEx w15:paraId="5D9F7956" w15:done="0"/>
+  <w15:commentEx w15:paraId="011063AA" w15:done="0"/>
 </w15:commentsEx>
 </file>
 
 <file path=word/commentsExtensible.xml><?xml version="1.0" encoding="utf-8"?>
 <w16cex:commentsExtensible xmlns:wpc="http://schemas.microsoft.com/office/word/2010/wordprocessingCanvas" xmlns:cx="http://schemas.microsoft.com/office/drawing/2014/chartex" xmlns:cx1="http://schemas.microsoft.com/office/drawing/2015/9/8/chartex" xmlns:cx2="http://schemas.microsoft.com/office/drawing/2015/10/21/chartex" xmlns:cx3="http://schemas.microsoft.com/office/drawing/2016/5/9/chartex" xmlns:cx4="http://schemas.microsoft.com/office/drawing/2016/5/10/chartex" xmlns:cx5="http://schemas.microsoft.com/office/drawing/2016/5/11/chartex" xmlns:cx6="http://schemas.microsoft.com/office/drawing/2016/5/12/chartex" xmlns:cx7="http://schemas.microsoft.com/office/drawing/2016/5/13/chartex" xmlns:cx8="http://schemas.microsoft.com/office/drawing/2016/5/14/chartex" xmlns:mc="http://schemas.openxmlformats.org/markup-compatibility/2006" xmlns:aink="http://schemas.microsoft.com/office/drawing/2016/ink" xmlns:am3d="http://schemas.microsoft.com/office/drawing/2017/model3d" xmlns:o="urn:schemas-microsoft-com:office:office" xmlns:r="http://schemas.openxmlformats.org/officeDocument/2006/relationships" xmlns:m="http://schemas.openxmlformats.org/officeDocument/2006/math" xmlns:v="urn:schemas-microsoft-com:vml" xmlns:wp14="http://schemas.microsoft.com/office/word/2010/wordprocessingDrawing" xmlns:wp="http://schemas.openxmlformats.org/drawingml/2006/wordprocessingDrawing" xmlns:w10="urn:schemas-microsoft-com:office:word" xmlns:w="http://schemas.openxmlformats.org/wordprocessingml/2006/main" xmlns:w14="http://schemas.microsoft.com/office/word/2010/wordml" xmlns:w15="http://schemas.microsoft.com/office/word/2012/wordml" xmlns:w16cex="http://schemas.microsoft.com/office/word/2018/wordml/cex" xmlns:w16cid="http://schemas.microsoft.com/office/word/2016/wordml/cid" xmlns:w16="http://schemas.microsoft.com/office/word/2018/wordml" xmlns:w16sdtdh="http://schemas.microsoft.com/office/word/2020/wordml/sdtdatahash" xmlns:w16se="http://schemas.microsoft.com/office/word/2015/wordml/symex" xmlns:wpg="http://schemas.microsoft.com/office/word/2010/wordprocessingGroup" xmlns:wpi="http://schemas.microsoft.com/office/word/2010/wordprocessingInk" xmlns:wne="http://schemas.microsoft.com/office/word/2006/wordml" xmlns:wps="http://schemas.microsoft.com/office/word/2010/wordprocessingShape" mc:Ignorable="w14 w15 w16se w16cid w16 w16cex w16sdtdh wp14">
   <w16cex:commentExtensible w16cex:durableId="25B6085A" w16cex:dateUtc="2022-02-15T10:09:00Z"/>
+  <w16cex:commentExtensible w16cex:durableId="25B7B67A" w16cex:dateUtc="2022-02-16T16:44:00Z"/>
   <w16cex:commentExtensible w16cex:durableId="25B6074E" w16cex:dateUtc="2022-02-15T10:04:00Z"/>
   <w16cex:commentExtensible w16cex:durableId="25B609F1" w16cex:dateUtc="2022-02-15T10:16:00Z"/>
   <w16cex:commentExtensible w16cex:durableId="25AFECBA" w16cex:dateUtc="2022-02-10T18:57:00Z"/>
   <w16cex:commentExtensible w16cex:durableId="25B61464" w16cex:dateUtc="2022-02-15T11:00:00Z"/>
+  <w16cex:commentExtensible w16cex:durableId="25B7B85F" w16cex:dateUtc="2022-02-16T16:52:00Z"/>
+  <w16cex:commentExtensible w16cex:durableId="25B7B768" w16cex:dateUtc="2022-02-16T16:48:00Z"/>
   <w16cex:commentExtensible w16cex:durableId="25B614FC" w16cex:dateUtc="2022-02-15T11:03:00Z"/>
+  <w16cex:commentExtensible w16cex:durableId="25B7B852" w16cex:dateUtc="2022-02-16T16:52:00Z"/>
   <w16cex:commentExtensible w16cex:durableId="25AFEE32" w16cex:dateUtc="2022-02-10T19:04:00Z"/>
   <w16cex:commentExtensible w16cex:durableId="25B61151" w16cex:dateUtc="2022-02-15T10:47:00Z"/>
+  <w16cex:commentExtensible w16cex:durableId="25B7B846" w16cex:dateUtc="2022-02-16T16:52:00Z"/>
+  <w16cex:commentExtensible w16cex:durableId="25B7B7D5" w16cex:dateUtc="2022-02-16T16:50:00Z"/>
+  <w16cex:commentExtensible w16cex:durableId="25B7B827" w16cex:dateUtc="2022-02-16T16:51:00Z"/>
 </w16cex:commentsExtensible>
 </file>
 
 <file path=word/commentsIds.xml><?xml version="1.0" encoding="utf-8"?>
 <w16cid:commentsIds xmlns:wpc="http://schemas.microsoft.com/office/word/2010/wordprocessingCanvas" xmlns:cx="http://schemas.microsoft.com/office/drawing/2014/chartex" xmlns:cx1="http://schemas.microsoft.com/office/drawing/2015/9/8/chartex" xmlns:cx2="http://schemas.microsoft.com/office/drawing/2015/10/21/chartex" xmlns:cx3="http://schemas.microsoft.com/office/drawing/2016/5/9/chartex" xmlns:cx4="http://schemas.microsoft.com/office/drawing/2016/5/10/chartex" xmlns:cx5="http://schemas.microsoft.com/office/drawing/2016/5/11/chartex" xmlns:cx6="http://schemas.microsoft.com/office/drawing/2016/5/12/chartex" xmlns:cx7="http://schemas.microsoft.com/office/drawing/2016/5/13/chartex" xmlns:cx8="http://schemas.microsoft.com/office/drawing/2016/5/14/chartex" xmlns:mc="http://schemas.openxmlformats.org/markup-compatibility/2006" xmlns:aink="http://schemas.microsoft.com/office/drawing/2016/ink" xmlns:am3d="http://schemas.microsoft.com/office/drawing/2017/model3d" xmlns:o="urn:schemas-microsoft-com:office:office" xmlns:r="http://schemas.openxmlformats.org/officeDocument/2006/relationships" xmlns:m="http://schemas.openxmlformats.org/officeDocument/2006/math" xmlns:v="urn:schemas-microsoft-com:vml" xmlns:wp14="http://schemas.microsoft.com/office/word/2010/wordprocessingDrawing" xmlns:wp="http://schemas.openxmlformats.org/drawingml/2006/wordprocessingDrawing" xmlns:w10="urn:schemas-microsoft-com:office:word" xmlns:w="http://schemas.openxmlformats.org/wordprocessingml/2006/main" xmlns:w14="http://schemas.microsoft.com/office/word/2010/wordml" xmlns:w15="http://schemas.microsoft.com/office/word/2012/wordml" xmlns:w16cex="http://schemas.microsoft.com/office/word/2018/wordml/cex" xmlns:w16cid="http://schemas.microsoft.com/office/word/2016/wordml/cid" xmlns:w16="http://schemas.microsoft.com/office/word/2018/wordml" xmlns:w16sdtdh="http://schemas.microsoft.com/office/word/2020/wordml/sdtdatahash" xmlns:w16se="http://schemas.microsoft.com/office/word/2015/wordml/symex" xmlns:wpg="http://schemas.microsoft.com/office/word/2010/wordprocessingGroup" xmlns:wpi="http://schemas.microsoft.com/office/word/2010/wordprocessingInk" xmlns:wne="http://schemas.microsoft.com/office/word/2006/wordml" xmlns:wps="http://schemas.microsoft.com/office/word/2010/wordprocessingShape" mc:Ignorable="w14 w15 w16se w16cid w16 w16cex w16sdtdh wp14">
   <w16cid:commentId w16cid:paraId="31C7EA51" w16cid:durableId="25B6085A"/>
+  <w16cid:commentId w16cid:paraId="16FDB053" w16cid:durableId="25B7B67A"/>
   <w16cid:commentId w16cid:paraId="59763A1C" w16cid:durableId="25B6074E"/>
   <w16cid:commentId w16cid:paraId="7E58E0D9" w16cid:durableId="25B609F1"/>
   <w16cid:commentId w16cid:paraId="77318E37" w16cid:durableId="25AFECBA"/>
   <w16cid:commentId w16cid:paraId="58CE9E40" w16cid:durableId="25B61464"/>
+  <w16cid:commentId w16cid:paraId="6A7B2E22" w16cid:durableId="25B7B85F"/>
+  <w16cid:commentId w16cid:paraId="48DAAB23" w16cid:durableId="25B7B768"/>
   <w16cid:commentId w16cid:paraId="6654081C" w16cid:durableId="25B614FC"/>
+  <w16cid:commentId w16cid:paraId="150E31FF" w16cid:durableId="25B7B852"/>
   <w16cid:commentId w16cid:paraId="584A5014" w16cid:durableId="25AFEE32"/>
   <w16cid:commentId w16cid:paraId="3495A982" w16cid:durableId="25B61151"/>
+  <w16cid:commentId w16cid:paraId="1D3EFC78" w16cid:durableId="25B7B846"/>
+  <w16cid:commentId w16cid:paraId="5D9F7956" w16cid:durableId="25B7B7D5"/>
+  <w16cid:commentId w16cid:paraId="011063AA" w16cid:durableId="25B7B827"/>
 </w16cid:commentsIds>
 </file>
 

</xml_diff>

<commit_message>
modification contraint et type de données
</commit_message>
<xml_diff>
--- a/Projet - Contraintes.docx
+++ b/Projet - Contraintes.docx
@@ -307,7 +307,11 @@
           <w:tcPr>
             <w:tcW w:w="2122" w:type="dxa"/>
           </w:tcPr>
-          <w:p/>
+          <w:p>
+            <w:r>
+              <w:t>int</w:t>
+            </w:r>
+          </w:p>
         </w:tc>
         <w:tc>
           <w:tcPr>
@@ -339,7 +343,11 @@
           <w:tcPr>
             <w:tcW w:w="2122" w:type="dxa"/>
           </w:tcPr>
-          <w:p/>
+          <w:p>
+            <w:r>
+              <w:t>Nvarchar(50)</w:t>
+            </w:r>
+          </w:p>
         </w:tc>
         <w:tc>
           <w:tcPr>
@@ -374,7 +382,17 @@
           <w:tcPr>
             <w:tcW w:w="2122" w:type="dxa"/>
           </w:tcPr>
-          <w:p/>
+          <w:p>
+            <w:r>
+              <w:t>Decimal(</w:t>
+            </w:r>
+            <w:r>
+              <w:t>4</w:t>
+            </w:r>
+            <w:r>
+              <w:t>,2)</w:t>
+            </w:r>
+          </w:p>
         </w:tc>
         <w:tc>
           <w:tcPr>
@@ -415,7 +433,11 @@
           <w:tcPr>
             <w:tcW w:w="2122" w:type="dxa"/>
           </w:tcPr>
-          <w:p/>
+          <w:p>
+            <w:r>
+              <w:t>bit</w:t>
+            </w:r>
+          </w:p>
         </w:tc>
         <w:tc>
           <w:tcPr>
@@ -525,7 +547,11 @@
           <w:tcPr>
             <w:tcW w:w="2122" w:type="dxa"/>
           </w:tcPr>
-          <w:p/>
+          <w:p>
+            <w:r>
+              <w:t>int</w:t>
+            </w:r>
+          </w:p>
         </w:tc>
         <w:tc>
           <w:tcPr>
@@ -557,7 +583,11 @@
           <w:tcPr>
             <w:tcW w:w="2122" w:type="dxa"/>
           </w:tcPr>
-          <w:p/>
+          <w:p>
+            <w:r>
+              <w:t>Nvarchar(50)</w:t>
+            </w:r>
+          </w:p>
         </w:tc>
         <w:tc>
           <w:tcPr>
@@ -621,7 +651,11 @@
           <w:tcPr>
             <w:tcW w:w="2122" w:type="dxa"/>
           </w:tcPr>
-          <w:p/>
+          <w:p>
+            <w:r>
+              <w:t>Nvarchar(50)</w:t>
+            </w:r>
+          </w:p>
         </w:tc>
         <w:tc>
           <w:tcPr>
@@ -685,7 +719,11 @@
           <w:tcPr>
             <w:tcW w:w="2122" w:type="dxa"/>
           </w:tcPr>
-          <w:p/>
+          <w:p>
+            <w:r>
+              <w:t>bit</w:t>
+            </w:r>
+          </w:p>
         </w:tc>
         <w:tc>
           <w:tcPr>
@@ -779,12 +817,6 @@
                 <w:color w:val="0070C0"/>
               </w:rPr>
             </w:pPr>
-            <w:r>
-              <w:rPr>
-                <w:color w:val="70AD47" w:themeColor="accent6"/>
-              </w:rPr>
-              <w:t>Un véhicule possède un kilométrage</w:t>
-            </w:r>
           </w:p>
         </w:tc>
       </w:tr>
@@ -842,7 +874,11 @@
           <w:tcPr>
             <w:tcW w:w="2122" w:type="dxa"/>
           </w:tcPr>
-          <w:p/>
+          <w:p>
+            <w:r>
+              <w:t>int</w:t>
+            </w:r>
+          </w:p>
         </w:tc>
         <w:tc>
           <w:tcPr>
@@ -906,7 +942,11 @@
           <w:tcPr>
             <w:tcW w:w="2122" w:type="dxa"/>
           </w:tcPr>
-          <w:p/>
+          <w:p>
+            <w:r>
+              <w:t>int</w:t>
+            </w:r>
+          </w:p>
         </w:tc>
         <w:tc>
           <w:tcPr>
@@ -938,7 +978,11 @@
           <w:tcPr>
             <w:tcW w:w="2122" w:type="dxa"/>
           </w:tcPr>
-          <w:p/>
+          <w:p>
+            <w:r>
+              <w:t>bit</w:t>
+            </w:r>
+          </w:p>
         </w:tc>
         <w:tc>
           <w:tcPr>
@@ -1083,7 +1127,11 @@
           <w:tcPr>
             <w:tcW w:w="2122" w:type="dxa"/>
           </w:tcPr>
-          <w:p/>
+          <w:p>
+            <w:r>
+              <w:t>int</w:t>
+            </w:r>
+          </w:p>
         </w:tc>
         <w:tc>
           <w:tcPr>
@@ -1115,7 +1163,11 @@
           <w:tcPr>
             <w:tcW w:w="2122" w:type="dxa"/>
           </w:tcPr>
-          <w:p/>
+          <w:p>
+            <w:r>
+              <w:t>Nvarchar(50)</w:t>
+            </w:r>
+          </w:p>
         </w:tc>
         <w:tc>
           <w:tcPr>
@@ -1147,7 +1199,11 @@
           <w:tcPr>
             <w:tcW w:w="2122" w:type="dxa"/>
           </w:tcPr>
-          <w:p/>
+          <w:p>
+            <w:r>
+              <w:t>Nvarchar(50)</w:t>
+            </w:r>
+          </w:p>
         </w:tc>
         <w:tc>
           <w:tcPr>
@@ -1179,7 +1235,11 @@
           <w:tcPr>
             <w:tcW w:w="2122" w:type="dxa"/>
           </w:tcPr>
-          <w:p/>
+          <w:p>
+            <w:r>
+              <w:t>Nvarchar(50)</w:t>
+            </w:r>
+          </w:p>
         </w:tc>
         <w:tc>
           <w:tcPr>
@@ -1353,7 +1413,13 @@
           </w:tcPr>
           <w:p>
             <w:r>
-              <w:t>Une réservation Doit avoir un et un seul dépôt de départ</w:t>
+              <w:t xml:space="preserve">Une réservation </w:t>
+            </w:r>
+            <w:r>
+              <w:t>d</w:t>
+            </w:r>
+            <w:r>
+              <w:t>oit avoir un et un seul dépôt de départ</w:t>
             </w:r>
           </w:p>
         </w:tc>
@@ -1444,7 +1510,11 @@
           <w:tcPr>
             <w:tcW w:w="2122" w:type="dxa"/>
           </w:tcPr>
-          <w:p/>
+          <w:p>
+            <w:r>
+              <w:t>Datetime</w:t>
+            </w:r>
+          </w:p>
         </w:tc>
         <w:tc>
           <w:tcPr>
@@ -1476,7 +1546,11 @@
           <w:tcPr>
             <w:tcW w:w="2122" w:type="dxa"/>
           </w:tcPr>
-          <w:p/>
+          <w:p>
+            <w:r>
+              <w:t>Datetime</w:t>
+            </w:r>
+          </w:p>
         </w:tc>
         <w:tc>
           <w:tcPr>
@@ -1508,7 +1582,11 @@
           <w:tcPr>
             <w:tcW w:w="2122" w:type="dxa"/>
           </w:tcPr>
-          <w:p/>
+          <w:p>
+            <w:r>
+              <w:t>Datetime</w:t>
+            </w:r>
+          </w:p>
         </w:tc>
         <w:tc>
           <w:tcPr>
@@ -1669,7 +1747,11 @@
           <w:tcPr>
             <w:tcW w:w="2122" w:type="dxa"/>
           </w:tcPr>
-          <w:p/>
+          <w:p>
+            <w:r>
+              <w:t>int</w:t>
+            </w:r>
+          </w:p>
         </w:tc>
         <w:tc>
           <w:tcPr>
@@ -1715,7 +1797,11 @@
           <w:tcPr>
             <w:tcW w:w="2122" w:type="dxa"/>
           </w:tcPr>
-          <w:p/>
+          <w:p>
+            <w:r>
+              <w:t>int</w:t>
+            </w:r>
+          </w:p>
         </w:tc>
         <w:tc>
           <w:tcPr>
@@ -1783,7 +1869,11 @@
           <w:tcPr>
             <w:tcW w:w="2122" w:type="dxa"/>
           </w:tcPr>
-          <w:p/>
+          <w:p>
+            <w:r>
+              <w:t>int</w:t>
+            </w:r>
+          </w:p>
         </w:tc>
         <w:tc>
           <w:tcPr>
@@ -1815,7 +1905,11 @@
           <w:tcPr>
             <w:tcW w:w="2122" w:type="dxa"/>
           </w:tcPr>
-          <w:p/>
+          <w:p>
+            <w:r>
+              <w:t>int</w:t>
+            </w:r>
+          </w:p>
         </w:tc>
         <w:tc>
           <w:tcPr>
@@ -1847,7 +1941,11 @@
           <w:tcPr>
             <w:tcW w:w="2122" w:type="dxa"/>
           </w:tcPr>
-          <w:p/>
+          <w:p>
+            <w:r>
+              <w:t>int</w:t>
+            </w:r>
+          </w:p>
         </w:tc>
         <w:tc>
           <w:tcPr>
@@ -1879,7 +1977,11 @@
           <w:tcPr>
             <w:tcW w:w="2122" w:type="dxa"/>
           </w:tcPr>
-          <w:p/>
+          <w:p>
+            <w:r>
+              <w:t>datetime</w:t>
+            </w:r>
+          </w:p>
         </w:tc>
         <w:tc>
           <w:tcPr>
@@ -1911,7 +2013,11 @@
           <w:tcPr>
             <w:tcW w:w="2122" w:type="dxa"/>
           </w:tcPr>
-          <w:p/>
+          <w:p>
+            <w:r>
+              <w:t>datetime</w:t>
+            </w:r>
+          </w:p>
         </w:tc>
         <w:tc>
           <w:tcPr>
@@ -1943,7 +2049,17 @@
           <w:tcPr>
             <w:tcW w:w="2122" w:type="dxa"/>
           </w:tcPr>
-          <w:p/>
+          <w:p>
+            <w:r>
+              <w:t>Decimal(</w:t>
+            </w:r>
+            <w:r>
+              <w:t>8</w:t>
+            </w:r>
+            <w:r>
+              <w:t>,2)</w:t>
+            </w:r>
+          </w:p>
         </w:tc>
         <w:tc>
           <w:tcPr>
@@ -2038,7 +2154,11 @@
           <w:tcPr>
             <w:tcW w:w="2122" w:type="dxa"/>
           </w:tcPr>
-          <w:p/>
+          <w:p>
+            <w:r>
+              <w:t>int</w:t>
+            </w:r>
+          </w:p>
         </w:tc>
         <w:tc>
           <w:tcPr>
@@ -2070,7 +2190,11 @@
           <w:tcPr>
             <w:tcW w:w="2122" w:type="dxa"/>
           </w:tcPr>
-          <w:p/>
+          <w:p>
+            <w:r>
+              <w:t>int</w:t>
+            </w:r>
+          </w:p>
         </w:tc>
         <w:tc>
           <w:tcPr>
@@ -2108,7 +2232,11 @@
           <w:tcPr>
             <w:tcW w:w="2122" w:type="dxa"/>
           </w:tcPr>
-          <w:p/>
+          <w:p>
+            <w:r>
+              <w:t>Nvarchar(50)</w:t>
+            </w:r>
+          </w:p>
         </w:tc>
         <w:tc>
           <w:tcPr>
@@ -2248,7 +2376,11 @@
           <w:tcPr>
             <w:tcW w:w="2122" w:type="dxa"/>
           </w:tcPr>
-          <w:p/>
+          <w:p>
+            <w:r>
+              <w:t>int</w:t>
+            </w:r>
+          </w:p>
         </w:tc>
         <w:tc>
           <w:tcPr>
@@ -2280,7 +2412,11 @@
           <w:tcPr>
             <w:tcW w:w="2122" w:type="dxa"/>
           </w:tcPr>
-          <w:p/>
+          <w:p>
+            <w:r>
+              <w:t>int</w:t>
+            </w:r>
+          </w:p>
         </w:tc>
         <w:tc>
           <w:tcPr>
@@ -2312,7 +2448,11 @@
           <w:tcPr>
             <w:tcW w:w="2122" w:type="dxa"/>
           </w:tcPr>
-          <w:p/>
+          <w:p>
+            <w:r>
+              <w:t>Nvarchar(50)</w:t>
+            </w:r>
+          </w:p>
         </w:tc>
         <w:tc>
           <w:tcPr>
@@ -2410,7 +2550,11 @@
           <w:tcPr>
             <w:tcW w:w="2122" w:type="dxa"/>
           </w:tcPr>
-          <w:p/>
+          <w:p>
+            <w:r>
+              <w:t>int</w:t>
+            </w:r>
+          </w:p>
         </w:tc>
         <w:tc>
           <w:tcPr>
@@ -2442,7 +2586,11 @@
           <w:tcPr>
             <w:tcW w:w="2122" w:type="dxa"/>
           </w:tcPr>
-          <w:p/>
+          <w:p>
+            <w:r>
+              <w:t>Datetime</w:t>
+            </w:r>
+          </w:p>
         </w:tc>
         <w:tc>
           <w:tcPr>
@@ -2477,7 +2625,11 @@
           <w:tcPr>
             <w:tcW w:w="2122" w:type="dxa"/>
           </w:tcPr>
-          <w:p/>
+          <w:p>
+            <w:r>
+              <w:t>Datetime</w:t>
+            </w:r>
+          </w:p>
         </w:tc>
         <w:tc>
           <w:tcPr>
@@ -2509,7 +2661,11 @@
           <w:tcPr>
             <w:tcW w:w="2122" w:type="dxa"/>
           </w:tcPr>
-          <w:p/>
+          <w:p>
+            <w:r>
+              <w:t>DEcimal(8,2)</w:t>
+            </w:r>
+          </w:p>
         </w:tc>
         <w:tc>
           <w:tcPr>

</xml_diff>